<commit_message>
Updated doc with part 4
</commit_message>
<xml_diff>
--- a/assignment1/assignment1.docx
+++ b/assignment1/assignment1.docx
@@ -17,7 +17,7 @@
         <w:jc w:val="center"/>
       </w:pPr>
       <w:r>
-        <w:t>ME591</w:t>
+        <w:t>ME597</w:t>
       </w:r>
       <w:r>
         <w:t xml:space="preserve"> </w:t>
@@ -61,9 +61,19 @@
       <w:pPr>
         <w:jc w:val="center"/>
       </w:pPr>
-      <w:r>
-        <w:t>ChengLin Yeh</w:t>
-      </w:r>
+      <w:proofErr w:type="spellStart"/>
+      <w:r>
+        <w:t>ChengLin</w:t>
+      </w:r>
+      <w:proofErr w:type="spellEnd"/>
+      <w:r>
+        <w:t xml:space="preserve"> </w:t>
+      </w:r>
+      <w:proofErr w:type="spellStart"/>
+      <w:r>
+        <w:t>Yeh</w:t>
+      </w:r>
+      <w:proofErr w:type="spellEnd"/>
       <w:r>
         <w:t xml:space="preserve"> </w:t>
       </w:r>
@@ -200,7 +210,23 @@
         <w:t xml:space="preserve">The purpose of this lab was to </w:t>
       </w:r>
       <w:r>
-        <w:t>study three of fundamental components of autonomous robot, motion, measurement and estimation. First, a motion model of a three-wheeled omnidirectional model was derived. Next, sensor models for GPS and magnetometer were defined. Finally, Extending Kalman filter and multi-rate Kalman filter was used to combine the measurements from the sensors and measurements from the robot itself to estimate robot’s correct location.</w:t>
+        <w:t xml:space="preserve">study three of fundamental components of autonomous robot, motion, measurement and estimation. First, a motion model of a three-wheeled omnidirectional model was derived. Next, sensor models for GPS and magnetometer were defined. Finally, Extending </w:t>
+      </w:r>
+      <w:proofErr w:type="spellStart"/>
+      <w:r>
+        <w:t>Kalman</w:t>
+      </w:r>
+      <w:proofErr w:type="spellEnd"/>
+      <w:r>
+        <w:t xml:space="preserve"> filter and multi-rate </w:t>
+      </w:r>
+      <w:proofErr w:type="spellStart"/>
+      <w:r>
+        <w:t>Kalman</w:t>
+      </w:r>
+      <w:proofErr w:type="spellEnd"/>
+      <w:r>
+        <w:t xml:space="preserve"> filter was used to combine the measurements from the sensors and measurements from the robot itself to estimate robot’s correct location.</w:t>
       </w:r>
     </w:p>
     <w:p>
@@ -366,7 +392,13 @@
                 <w:rPr>
                   <w:rFonts w:ascii="Cambria Math" w:hAnsi="Cambria Math"/>
                 </w:rPr>
-                <m:t>robot</m:t>
+                <m:t>robo</m:t>
+              </m:r>
+              <m:r>
+                <w:rPr>
+                  <w:rFonts w:ascii="Cambria Math" w:hAnsi="Cambria Math"/>
+                </w:rPr>
+                <m:t>t</m:t>
               </m:r>
             </m:sub>
           </m:sSub>
@@ -630,7 +662,15 @@
     </w:p>
     <w:p>
       <w:r>
-        <w:t>To derive the motion model for the omnidirectional wheeled robot, we first look at the velocity decomposition of each wheel.</w:t>
+        <w:t xml:space="preserve">To derive the motion model for the </w:t>
+      </w:r>
+      <w:proofErr w:type="gramStart"/>
+      <w:r>
+        <w:t>omnidirectional wheeled</w:t>
+      </w:r>
+      <w:proofErr w:type="gramEnd"/>
+      <w:r>
+        <w:t xml:space="preserve"> robot, we first look at the velocity decomposition of each wheel.</w:t>
       </w:r>
     </w:p>
     <w:p>
@@ -3882,9 +3922,11 @@
       </m:oMathPara>
     </w:p>
     <w:p>
+      <w:proofErr w:type="gramStart"/>
       <w:r>
         <w:t>or</w:t>
       </w:r>
+      <w:proofErr w:type="gramEnd"/>
     </w:p>
     <w:p>
       <m:oMathPara>
@@ -4471,8 +4513,13 @@
       </m:oMathPara>
     </w:p>
     <w:p>
-      <w:r>
-        <w:t>the result of solving these equation is</w:t>
+      <w:proofErr w:type="gramStart"/>
+      <w:r>
+        <w:t>the</w:t>
+      </w:r>
+      <w:proofErr w:type="gramEnd"/>
+      <w:r>
+        <w:t xml:space="preserve"> result of solving these equation is</w:t>
       </w:r>
     </w:p>
     <w:p>
@@ -4672,13 +4719,23 @@
         </m:d>
       </m:oMath>
       <w:r>
-        <w:t>, to move in the x direction</w:t>
+        <w:t xml:space="preserve">, </w:t>
+      </w:r>
+      <w:proofErr w:type="gramStart"/>
+      <w:r>
+        <w:t>to</w:t>
+      </w:r>
+      <w:proofErr w:type="gramEnd"/>
+      <w:r>
+        <w:t xml:space="preserve"> move in the x direction</w:t>
       </w:r>
     </w:p>
     <w:p>
+      <w:proofErr w:type="gramStart"/>
       <w:r>
         <w:t>or</w:t>
       </w:r>
+      <w:proofErr w:type="gramEnd"/>
     </w:p>
     <w:p>
       <w:pPr>
@@ -4877,7 +4934,15 @@
         </m:d>
       </m:oMath>
       <w:r>
-        <w:t>, to move in the y direction</w:t>
+        <w:t xml:space="preserve">, </w:t>
+      </w:r>
+      <w:proofErr w:type="gramStart"/>
+      <w:r>
+        <w:t>to</w:t>
+      </w:r>
+      <w:proofErr w:type="gramEnd"/>
+      <w:r>
+        <w:t xml:space="preserve"> move in the y direction</w:t>
       </w:r>
     </w:p>
     <w:p>
@@ -5009,7 +5074,15 @@
     </w:p>
     <w:p>
       <w:r>
-        <w:t>For this specific question r = 1,  for the sake of simplicity, set y = 0</w:t>
+        <w:t>For this specific question r = 1</w:t>
+      </w:r>
+      <w:proofErr w:type="gramStart"/>
+      <w:r>
+        <w:t>,  for</w:t>
+      </w:r>
+      <w:proofErr w:type="gramEnd"/>
+      <w:r>
+        <w:t xml:space="preserve"> the sake of simplicity, set y = 0</w:t>
       </w:r>
     </w:p>
     <w:p>
@@ -6969,9 +7042,4151 @@
       </w:r>
     </w:p>
     <w:p>
+      <w:pPr>
+        <w:pStyle w:val="Heading1"/>
+      </w:pPr>
+    </w:p>
+    <w:p>
+      <w:pPr>
+        <w:pStyle w:val="Heading1"/>
+      </w:pPr>
+      <w:r>
+        <w:t>3 Measurement Model</w:t>
+      </w:r>
+    </w:p>
+    <w:p>
+      <w:pPr>
+        <w:pStyle w:val="NoSpacing"/>
+        <w:rPr>
+          <w:rFonts w:ascii="Arial" w:hAnsi="Arial" w:cs="Arial"/>
+          <w:sz w:val="20"/>
+          <w:szCs w:val="20"/>
+        </w:rPr>
+      </w:pPr>
+      <w:r>
+        <w:rPr>
+          <w:rFonts w:ascii="Arial" w:hAnsi="Arial" w:cs="Arial"/>
+        </w:rPr>
+        <w:t xml:space="preserve">The measurement model for the robot will use GPS and a magnetometer on a 2D plane. The GPS output will have error in the form of an additive </w:t>
+      </w:r>
+      <w:proofErr w:type="spellStart"/>
+      <w:r>
+        <w:rPr>
+          <w:rFonts w:ascii="Arial" w:hAnsi="Arial" w:cs="Arial"/>
+        </w:rPr>
+        <w:t>gaussian</w:t>
+      </w:r>
+      <w:proofErr w:type="spellEnd"/>
+      <w:r>
+        <w:rPr>
+          <w:rFonts w:ascii="Arial" w:hAnsi="Arial" w:cs="Arial"/>
+        </w:rPr>
+        <w:t xml:space="preserve"> distribution with standard deviation of 0.50m in both the north and east direction. The final measurement, </w:t>
+      </w:r>
+      <w:proofErr w:type="spellStart"/>
+      <w:r>
+        <w:rPr>
+          <w:rFonts w:ascii="Arial" w:hAnsi="Arial" w:cs="Arial"/>
+        </w:rPr>
+        <w:t>y</w:t>
+      </w:r>
+      <w:r>
+        <w:rPr>
+          <w:rFonts w:ascii="Arial" w:hAnsi="Arial" w:cs="Arial"/>
+          <w:sz w:val="14"/>
+          <w:szCs w:val="14"/>
+          <w:vertAlign w:val="subscript"/>
+        </w:rPr>
+        <w:t>g</w:t>
+      </w:r>
+      <w:proofErr w:type="spellEnd"/>
+      <w:r>
+        <w:rPr>
+          <w:rFonts w:ascii="Arial" w:hAnsi="Arial" w:cs="Arial"/>
+        </w:rPr>
+        <w:t xml:space="preserve"> will be as follows:</w:t>
+      </w:r>
+    </w:p>
+    <w:p>
+      <w:pPr>
+        <w:pStyle w:val="NoSpacing"/>
+        <w:jc w:val="center"/>
+        <w:rPr>
+          <w:rFonts w:ascii="Arial" w:hAnsi="Arial" w:cs="Arial"/>
+          <w:sz w:val="20"/>
+          <w:szCs w:val="20"/>
+        </w:rPr>
+      </w:pPr>
+      <w:proofErr w:type="spellStart"/>
+      <w:r>
+        <w:rPr>
+          <w:rFonts w:ascii="Arial" w:hAnsi="Arial" w:cs="Arial"/>
+        </w:rPr>
+        <w:t>Y</w:t>
+      </w:r>
+      <w:r>
+        <w:rPr>
+          <w:rFonts w:ascii="Arial" w:hAnsi="Arial" w:cs="Arial"/>
+          <w:sz w:val="14"/>
+          <w:szCs w:val="14"/>
+          <w:vertAlign w:val="subscript"/>
+        </w:rPr>
+        <w:t>g</w:t>
+      </w:r>
+      <w:proofErr w:type="spellEnd"/>
+      <w:r>
+        <w:rPr>
+          <w:rFonts w:ascii="Arial" w:hAnsi="Arial" w:cs="Arial"/>
+        </w:rPr>
+        <w:t xml:space="preserve"> = </w:t>
+      </w:r>
+      <w:proofErr w:type="spellStart"/>
+      <w:r>
+        <w:rPr>
+          <w:rFonts w:ascii="Arial" w:hAnsi="Arial" w:cs="Arial"/>
+        </w:rPr>
+        <w:t>CX</w:t>
+      </w:r>
+      <w:r>
+        <w:rPr>
+          <w:rFonts w:ascii="Arial" w:hAnsi="Arial" w:cs="Arial"/>
+          <w:sz w:val="14"/>
+          <w:szCs w:val="14"/>
+          <w:vertAlign w:val="subscript"/>
+        </w:rPr>
+        <w:t>g</w:t>
+      </w:r>
+      <w:proofErr w:type="spellEnd"/>
+      <w:r>
+        <w:rPr>
+          <w:rFonts w:ascii="Arial" w:hAnsi="Arial" w:cs="Arial"/>
+        </w:rPr>
+        <w:t xml:space="preserve"> + d</w:t>
+      </w:r>
+      <w:r>
+        <w:rPr>
+          <w:rFonts w:ascii="Arial" w:hAnsi="Arial" w:cs="Arial"/>
+          <w:sz w:val="14"/>
+          <w:szCs w:val="14"/>
+          <w:vertAlign w:val="subscript"/>
+        </w:rPr>
+        <w:t>g</w:t>
+      </w:r>
+    </w:p>
+    <w:p>
+      <w:pPr>
+        <w:pStyle w:val="NoSpacing"/>
+        <w:rPr>
+          <w:rFonts w:ascii="Arial" w:hAnsi="Arial" w:cs="Arial"/>
+          <w:sz w:val="20"/>
+          <w:szCs w:val="20"/>
+        </w:rPr>
+      </w:pPr>
+      <w:r>
+        <w:rPr>
+          <w:rFonts w:ascii="Arial" w:hAnsi="Arial" w:cs="Arial"/>
+        </w:rPr>
+        <w:t>The matrix C repr</w:t>
+      </w:r>
+      <w:r>
+        <w:rPr>
+          <w:rFonts w:ascii="Arial" w:hAnsi="Arial" w:cs="Arial"/>
+        </w:rPr>
+        <w:t>esents the covariance between the different measurements, in this case just an identity matrix,</w:t>
+      </w:r>
+      <w:r>
+        <w:rPr>
+          <w:rFonts w:ascii="Arial" w:hAnsi="Arial" w:cs="Arial"/>
+        </w:rPr>
+        <w:t xml:space="preserve"> and d</w:t>
+      </w:r>
+      <w:r>
+        <w:rPr>
+          <w:rFonts w:ascii="Arial" w:hAnsi="Arial" w:cs="Arial"/>
+          <w:sz w:val="14"/>
+          <w:szCs w:val="14"/>
+          <w:vertAlign w:val="subscript"/>
+        </w:rPr>
+        <w:t>g</w:t>
+      </w:r>
+      <w:r>
+        <w:rPr>
+          <w:rFonts w:ascii="Arial" w:hAnsi="Arial" w:cs="Arial"/>
+        </w:rPr>
+        <w:t xml:space="preserve"> = </w:t>
+      </w:r>
+      <w:proofErr w:type="gramStart"/>
+      <w:r>
+        <w:rPr>
+          <w:rFonts w:ascii="Arial" w:hAnsi="Arial" w:cs="Arial"/>
+        </w:rPr>
+        <w:t>N(</w:t>
+      </w:r>
+      <w:proofErr w:type="gramEnd"/>
+      <w:r>
+        <w:rPr>
+          <w:rFonts w:ascii="Arial" w:hAnsi="Arial" w:cs="Arial"/>
+        </w:rPr>
+        <w:t>0, 0.5).</w:t>
+      </w:r>
+    </w:p>
+    <w:p>
+      <w:pPr>
+        <w:pStyle w:val="NoSpacing"/>
+        <w:rPr>
+          <w:rFonts w:ascii="Arial" w:hAnsi="Arial" w:cs="Arial"/>
+          <w:sz w:val="20"/>
+          <w:szCs w:val="20"/>
+        </w:rPr>
+      </w:pPr>
+      <w:r>
+        <w:rPr>
+          <w:rFonts w:ascii="Arial" w:hAnsi="Arial" w:cs="Arial"/>
+        </w:rPr>
+        <w:t xml:space="preserve">The magnetometer also has additive </w:t>
+      </w:r>
+      <w:proofErr w:type="spellStart"/>
+      <w:r>
+        <w:rPr>
+          <w:rFonts w:ascii="Arial" w:hAnsi="Arial" w:cs="Arial"/>
+        </w:rPr>
+        <w:t>gaussian</w:t>
+      </w:r>
+      <w:proofErr w:type="spellEnd"/>
+      <w:r>
+        <w:rPr>
+          <w:rFonts w:ascii="Arial" w:hAnsi="Arial" w:cs="Arial"/>
+        </w:rPr>
+        <w:t xml:space="preserve"> noise of 10 degrees north, with the model presented as follows:</w:t>
+      </w:r>
+    </w:p>
+    <w:p>
+      <w:pPr>
+        <w:pStyle w:val="NoSpacing"/>
+        <w:jc w:val="center"/>
+        <w:rPr>
+          <w:rFonts w:ascii="Arial" w:hAnsi="Arial" w:cs="Arial"/>
+        </w:rPr>
+      </w:pPr>
+      <w:proofErr w:type="spellStart"/>
+      <w:r>
+        <w:rPr>
+          <w:rFonts w:ascii="Arial" w:hAnsi="Arial" w:cs="Arial"/>
+        </w:rPr>
+        <w:t>Y</w:t>
+      </w:r>
+      <w:r>
+        <w:rPr>
+          <w:rFonts w:ascii="Arial" w:hAnsi="Arial" w:cs="Arial"/>
+          <w:vertAlign w:val="subscript"/>
+        </w:rPr>
+        <w:t>m</w:t>
+      </w:r>
+      <w:proofErr w:type="spellEnd"/>
+      <w:r>
+        <w:rPr>
+          <w:rFonts w:ascii="Arial" w:hAnsi="Arial" w:cs="Arial"/>
+        </w:rPr>
+        <w:t xml:space="preserve"> = </w:t>
+      </w:r>
+      <w:proofErr w:type="spellStart"/>
+      <w:r>
+        <w:rPr>
+          <w:rFonts w:ascii="Arial" w:hAnsi="Arial" w:cs="Arial"/>
+        </w:rPr>
+        <w:t>CX</w:t>
+      </w:r>
+      <w:r>
+        <w:rPr>
+          <w:rFonts w:ascii="Arial" w:hAnsi="Arial" w:cs="Arial"/>
+          <w:vertAlign w:val="subscript"/>
+        </w:rPr>
+        <w:t>m</w:t>
+      </w:r>
+      <w:proofErr w:type="spellEnd"/>
+      <w:r>
+        <w:rPr>
+          <w:rFonts w:ascii="Arial" w:hAnsi="Arial" w:cs="Arial"/>
+        </w:rPr>
+        <w:t xml:space="preserve"> + </w:t>
+      </w:r>
+      <w:proofErr w:type="spellStart"/>
+      <w:r>
+        <w:rPr>
+          <w:rFonts w:ascii="Arial" w:hAnsi="Arial" w:cs="Arial"/>
+        </w:rPr>
+        <w:t>d</w:t>
+      </w:r>
+      <w:r>
+        <w:rPr>
+          <w:rFonts w:ascii="Arial" w:hAnsi="Arial" w:cs="Arial"/>
+          <w:vertAlign w:val="subscript"/>
+        </w:rPr>
+        <w:t>m</w:t>
+      </w:r>
+      <w:proofErr w:type="spellEnd"/>
+      <w:r>
+        <w:rPr>
+          <w:rFonts w:ascii="Arial" w:hAnsi="Arial" w:cs="Arial"/>
+        </w:rPr>
+        <w:t xml:space="preserve">, </w:t>
+      </w:r>
+      <w:proofErr w:type="spellStart"/>
+      <w:r>
+        <w:rPr>
+          <w:rFonts w:ascii="Arial" w:hAnsi="Arial" w:cs="Arial"/>
+        </w:rPr>
+        <w:t>d</w:t>
+      </w:r>
+      <w:r>
+        <w:rPr>
+          <w:rFonts w:ascii="Arial" w:hAnsi="Arial" w:cs="Arial"/>
+          <w:vertAlign w:val="subscript"/>
+        </w:rPr>
+        <w:t>m</w:t>
+      </w:r>
+      <w:proofErr w:type="spellEnd"/>
+      <w:r>
+        <w:rPr>
+          <w:rFonts w:ascii="Arial" w:hAnsi="Arial" w:cs="Arial"/>
+        </w:rPr>
+        <w:t xml:space="preserve"> = </w:t>
+      </w:r>
+      <w:proofErr w:type="gramStart"/>
+      <w:r>
+        <w:rPr>
+          <w:rFonts w:ascii="Arial" w:hAnsi="Arial" w:cs="Arial"/>
+        </w:rPr>
+        <w:t>N(</w:t>
+      </w:r>
+      <w:proofErr w:type="gramEnd"/>
+      <w:r>
+        <w:rPr>
+          <w:rFonts w:ascii="Arial" w:hAnsi="Arial" w:cs="Arial"/>
+        </w:rPr>
+        <w:t xml:space="preserve">0, </w:t>
+      </w:r>
+      <m:oMath>
+        <m:f>
+          <m:fPr>
+            <m:ctrlPr>
+              <w:rPr>
+                <w:rFonts w:ascii="Cambria Math" w:hAnsi="Cambria Math" w:cs="Arial"/>
+                <w:i/>
+              </w:rPr>
+            </m:ctrlPr>
+          </m:fPr>
+          <m:num>
+            <m:r>
+              <w:rPr>
+                <w:rFonts w:ascii="Cambria Math" w:hAnsi="Cambria Math" w:cs="Arial"/>
+              </w:rPr>
+              <m:t>10π</m:t>
+            </m:r>
+          </m:num>
+          <m:den>
+            <m:r>
+              <w:rPr>
+                <w:rFonts w:ascii="Cambria Math" w:hAnsi="Cambria Math" w:cs="Arial"/>
+              </w:rPr>
+              <m:t>180</m:t>
+            </m:r>
+          </m:den>
+        </m:f>
+      </m:oMath>
+      <w:r>
+        <w:rPr>
+          <w:rFonts w:ascii="Arial" w:hAnsi="Arial" w:cs="Arial"/>
+        </w:rPr>
+        <w:t>)</w:t>
+      </w:r>
+    </w:p>
+    <w:p>
+      <w:pPr>
+        <w:pStyle w:val="NoSpacing"/>
+        <w:rPr>
+          <w:rFonts w:ascii="Arial" w:hAnsi="Arial" w:cs="Arial"/>
+        </w:rPr>
+      </w:pPr>
+      <w:r>
+        <w:rPr>
+          <w:rFonts w:ascii="Arial" w:hAnsi="Arial" w:cs="Arial"/>
+        </w:rPr>
+        <w:t>Represented as one model, the measurements can be represented as:</w:t>
+      </w:r>
+    </w:p>
+    <w:p>
+      <w:pPr>
+        <w:pStyle w:val="NoSpacing"/>
+        <w:jc w:val="center"/>
+        <w:rPr>
+          <w:rFonts w:ascii="Arial" w:hAnsi="Arial" w:cs="Arial"/>
+          <w:sz w:val="20"/>
+          <w:szCs w:val="20"/>
+        </w:rPr>
+      </w:pPr>
+      <m:oMath>
+        <m:r>
+          <w:rPr>
+            <w:rFonts w:ascii="Cambria Math" w:hAnsi="Cambria Math" w:cs="Arial"/>
+            <w:sz w:val="20"/>
+            <w:szCs w:val="20"/>
+          </w:rPr>
+          <w:lastRenderedPageBreak/>
+          <m:t>Y=CX+d</m:t>
+        </m:r>
+      </m:oMath>
+      <w:r>
+        <w:rPr>
+          <w:rFonts w:ascii="Arial" w:hAnsi="Arial" w:cs="Arial"/>
+          <w:sz w:val="20"/>
+          <w:szCs w:val="20"/>
+        </w:rPr>
+        <w:t xml:space="preserve">, </w:t>
+      </w:r>
+      <m:oMath>
+        <m:r>
+          <w:rPr>
+            <w:rFonts w:ascii="Cambria Math" w:hAnsi="Cambria Math" w:cs="Arial"/>
+            <w:sz w:val="20"/>
+            <w:szCs w:val="20"/>
+          </w:rPr>
+          <m:t xml:space="preserve">C= </m:t>
+        </m:r>
+        <m:d>
+          <m:dPr>
+            <m:begChr m:val="["/>
+            <m:endChr m:val="]"/>
+            <m:ctrlPr>
+              <w:rPr>
+                <w:rFonts w:ascii="Cambria Math" w:hAnsi="Cambria Math" w:cs="Arial"/>
+                <w:i/>
+                <w:sz w:val="20"/>
+                <w:szCs w:val="20"/>
+              </w:rPr>
+            </m:ctrlPr>
+          </m:dPr>
+          <m:e>
+            <m:m>
+              <m:mPr>
+                <m:mcs>
+                  <m:mc>
+                    <m:mcPr>
+                      <m:count m:val="3"/>
+                      <m:mcJc m:val="center"/>
+                    </m:mcPr>
+                  </m:mc>
+                </m:mcs>
+                <m:ctrlPr>
+                  <w:rPr>
+                    <w:rFonts w:ascii="Cambria Math" w:hAnsi="Cambria Math" w:cs="Arial"/>
+                    <w:i/>
+                    <w:sz w:val="20"/>
+                    <w:szCs w:val="20"/>
+                  </w:rPr>
+                </m:ctrlPr>
+              </m:mPr>
+              <m:mr>
+                <m:e>
+                  <m:r>
+                    <w:rPr>
+                      <w:rFonts w:ascii="Cambria Math" w:hAnsi="Cambria Math" w:cs="Arial"/>
+                      <w:sz w:val="20"/>
+                      <w:szCs w:val="20"/>
+                    </w:rPr>
+                    <m:t>1</m:t>
+                  </m:r>
+                </m:e>
+                <m:e>
+                  <m:r>
+                    <w:rPr>
+                      <w:rFonts w:ascii="Cambria Math" w:hAnsi="Cambria Math" w:cs="Arial"/>
+                      <w:sz w:val="20"/>
+                      <w:szCs w:val="20"/>
+                    </w:rPr>
+                    <m:t>0</m:t>
+                  </m:r>
+                </m:e>
+                <m:e>
+                  <m:r>
+                    <w:rPr>
+                      <w:rFonts w:ascii="Cambria Math" w:hAnsi="Cambria Math" w:cs="Arial"/>
+                      <w:sz w:val="20"/>
+                      <w:szCs w:val="20"/>
+                    </w:rPr>
+                    <m:t>0</m:t>
+                  </m:r>
+                </m:e>
+              </m:mr>
+              <m:mr>
+                <m:e>
+                  <m:r>
+                    <w:rPr>
+                      <w:rFonts w:ascii="Cambria Math" w:hAnsi="Cambria Math" w:cs="Arial"/>
+                      <w:sz w:val="20"/>
+                      <w:szCs w:val="20"/>
+                    </w:rPr>
+                    <m:t>0</m:t>
+                  </m:r>
+                </m:e>
+                <m:e>
+                  <m:r>
+                    <w:rPr>
+                      <w:rFonts w:ascii="Cambria Math" w:hAnsi="Cambria Math" w:cs="Arial"/>
+                      <w:sz w:val="20"/>
+                      <w:szCs w:val="20"/>
+                    </w:rPr>
+                    <m:t>1</m:t>
+                  </m:r>
+                </m:e>
+                <m:e>
+                  <m:r>
+                    <w:rPr>
+                      <w:rFonts w:ascii="Cambria Math" w:hAnsi="Cambria Math" w:cs="Arial"/>
+                      <w:sz w:val="20"/>
+                      <w:szCs w:val="20"/>
+                    </w:rPr>
+                    <m:t>0</m:t>
+                  </m:r>
+                </m:e>
+              </m:mr>
+              <m:mr>
+                <m:e>
+                  <m:r>
+                    <w:rPr>
+                      <w:rFonts w:ascii="Cambria Math" w:hAnsi="Cambria Math" w:cs="Arial"/>
+                      <w:sz w:val="20"/>
+                      <w:szCs w:val="20"/>
+                    </w:rPr>
+                    <m:t>0</m:t>
+                  </m:r>
+                </m:e>
+                <m:e>
+                  <m:r>
+                    <w:rPr>
+                      <w:rFonts w:ascii="Cambria Math" w:hAnsi="Cambria Math" w:cs="Arial"/>
+                      <w:sz w:val="20"/>
+                      <w:szCs w:val="20"/>
+                    </w:rPr>
+                    <m:t>0</m:t>
+                  </m:r>
+                </m:e>
+                <m:e>
+                  <m:r>
+                    <w:rPr>
+                      <w:rFonts w:ascii="Cambria Math" w:hAnsi="Cambria Math" w:cs="Arial"/>
+                      <w:sz w:val="20"/>
+                      <w:szCs w:val="20"/>
+                    </w:rPr>
+                    <m:t>1</m:t>
+                  </m:r>
+                </m:e>
+              </m:mr>
+            </m:m>
+          </m:e>
+        </m:d>
+        <m:r>
+          <w:rPr>
+            <w:rFonts w:ascii="Cambria Math" w:hAnsi="Cambria Math" w:cs="Arial"/>
+            <w:sz w:val="20"/>
+            <w:szCs w:val="20"/>
+          </w:rPr>
+          <m:t xml:space="preserve">, d= </m:t>
+        </m:r>
+        <m:d>
+          <m:dPr>
+            <m:begChr m:val="["/>
+            <m:endChr m:val="]"/>
+            <m:ctrlPr>
+              <w:rPr>
+                <w:rFonts w:ascii="Cambria Math" w:hAnsi="Cambria Math" w:cs="Arial"/>
+                <w:i/>
+                <w:sz w:val="20"/>
+                <w:szCs w:val="20"/>
+              </w:rPr>
+            </m:ctrlPr>
+          </m:dPr>
+          <m:e>
+            <m:m>
+              <m:mPr>
+                <m:mcs>
+                  <m:mc>
+                    <m:mcPr>
+                      <m:count m:val="1"/>
+                      <m:mcJc m:val="center"/>
+                    </m:mcPr>
+                  </m:mc>
+                </m:mcs>
+                <m:ctrlPr>
+                  <w:rPr>
+                    <w:rFonts w:ascii="Cambria Math" w:hAnsi="Cambria Math" w:cs="Arial"/>
+                    <w:i/>
+                    <w:sz w:val="20"/>
+                    <w:szCs w:val="20"/>
+                  </w:rPr>
+                </m:ctrlPr>
+              </m:mPr>
+              <m:mr>
+                <m:e>
+                  <w:proofErr w:type="gramStart"/>
+                  <m:r>
+                    <w:rPr>
+                      <w:rFonts w:ascii="Cambria Math" w:hAnsi="Cambria Math" w:cs="Arial"/>
+                      <w:sz w:val="20"/>
+                      <w:szCs w:val="20"/>
+                    </w:rPr>
+                    <m:t>N(</m:t>
+                  </m:r>
+                  <w:proofErr w:type="gramEnd"/>
+                  <m:r>
+                    <w:rPr>
+                      <w:rFonts w:ascii="Cambria Math" w:hAnsi="Cambria Math" w:cs="Arial"/>
+                      <w:sz w:val="20"/>
+                      <w:szCs w:val="20"/>
+                    </w:rPr>
+                    <m:t>0, 0.5)</m:t>
+                  </m:r>
+                </m:e>
+              </m:mr>
+              <m:mr>
+                <m:e>
+                  <m:r>
+                    <w:rPr>
+                      <w:rFonts w:ascii="Cambria Math" w:hAnsi="Cambria Math" w:cs="Arial"/>
+                      <w:sz w:val="20"/>
+                      <w:szCs w:val="20"/>
+                    </w:rPr>
+                    <m:t>N(0,0.5)</m:t>
+                  </m:r>
+                </m:e>
+              </m:mr>
+              <m:mr>
+                <m:e>
+                  <m:r>
+                    <w:rPr>
+                      <w:rFonts w:ascii="Cambria Math" w:hAnsi="Cambria Math" w:cs="Arial"/>
+                      <w:sz w:val="20"/>
+                      <w:szCs w:val="20"/>
+                    </w:rPr>
+                    <m:t>N(</m:t>
+                  </m:r>
+                  <m:r>
+                    <m:rPr>
+                      <m:sty m:val="p"/>
+                    </m:rPr>
+                    <w:rPr>
+                      <w:rFonts w:ascii="Cambria Math" w:hAnsi="Cambria Math" w:cs="Arial"/>
+                    </w:rPr>
+                    <m:t xml:space="preserve">0, </m:t>
+                  </m:r>
+                  <m:f>
+                    <m:fPr>
+                      <m:ctrlPr>
+                        <w:rPr>
+                          <w:rFonts w:ascii="Cambria Math" w:hAnsi="Cambria Math" w:cs="Arial"/>
+                          <w:i/>
+                        </w:rPr>
+                      </m:ctrlPr>
+                    </m:fPr>
+                    <m:num>
+                      <m:r>
+                        <w:rPr>
+                          <w:rFonts w:ascii="Cambria Math" w:hAnsi="Cambria Math" w:cs="Arial"/>
+                        </w:rPr>
+                        <m:t>10π</m:t>
+                      </m:r>
+                    </m:num>
+                    <m:den>
+                      <m:r>
+                        <w:rPr>
+                          <w:rFonts w:ascii="Cambria Math" w:hAnsi="Cambria Math" w:cs="Arial"/>
+                        </w:rPr>
+                        <m:t>180</m:t>
+                      </m:r>
+                    </m:den>
+                  </m:f>
+                  <m:r>
+                    <w:rPr>
+                      <w:rFonts w:ascii="Cambria Math" w:hAnsi="Cambria Math" w:cs="Arial"/>
+                      <w:sz w:val="20"/>
+                      <w:szCs w:val="20"/>
+                    </w:rPr>
+                    <m:t>)</m:t>
+                  </m:r>
+                </m:e>
+              </m:mr>
+            </m:m>
+          </m:e>
+        </m:d>
+      </m:oMath>
+    </w:p>
+    <w:p>
+      <w:pPr>
+        <w:pStyle w:val="NoSpacing"/>
+        <w:jc w:val="center"/>
+        <w:rPr>
+          <w:rFonts w:ascii="Arial" w:hAnsi="Arial" w:cs="Arial"/>
+          <w:sz w:val="20"/>
+          <w:szCs w:val="20"/>
+        </w:rPr>
+      </w:pPr>
+    </w:p>
+    <w:p>
+      <w:pPr>
+        <w:pStyle w:val="Heading1"/>
+      </w:pPr>
+      <w:r>
+        <w:t xml:space="preserve">4 </w:t>
+      </w:r>
+      <w:r>
+        <w:t xml:space="preserve">Extended </w:t>
+      </w:r>
+      <w:proofErr w:type="spellStart"/>
+      <w:r>
+        <w:t>Kalman</w:t>
+      </w:r>
+      <w:proofErr w:type="spellEnd"/>
+      <w:r>
+        <w:t xml:space="preserve"> Filter</w:t>
+      </w:r>
+    </w:p>
+    <w:p>
+      <w:r>
+        <w:t xml:space="preserve">The extended </w:t>
+      </w:r>
+      <w:proofErr w:type="spellStart"/>
+      <w:r>
+        <w:t>Kalman</w:t>
+      </w:r>
+      <w:proofErr w:type="spellEnd"/>
+      <w:r>
+        <w:t xml:space="preserve"> filter is simply the non-linear version of the </w:t>
+      </w:r>
+      <w:proofErr w:type="spellStart"/>
+      <w:r>
+        <w:t>Kalman</w:t>
+      </w:r>
+      <w:proofErr w:type="spellEnd"/>
+      <w:r>
+        <w:t xml:space="preserve"> filter where the measurement and motion model are linearized</w:t>
+      </w:r>
+      <w:r>
+        <w:t xml:space="preserve">. </w:t>
+      </w:r>
+      <w:r>
+        <w:t>The states vector that will be used to model the robot is as follows:</w:t>
+      </w:r>
+    </w:p>
+    <w:p>
+      <w:pPr>
+        <w:jc w:val="center"/>
+      </w:pPr>
+      <m:oMathPara>
+        <m:oMath>
+          <m:sSub>
+            <m:sSubPr>
+              <m:ctrlPr>
+                <w:rPr>
+                  <w:rFonts w:ascii="Cambria Math" w:hAnsi="Cambria Math"/>
+                  <w:i/>
+                </w:rPr>
+              </m:ctrlPr>
+            </m:sSubPr>
+            <m:e>
+              <m:r>
+                <w:rPr>
+                  <w:rFonts w:ascii="Cambria Math" w:hAnsi="Cambria Math"/>
+                </w:rPr>
+                <m:t>x</m:t>
+              </m:r>
+            </m:e>
+            <m:sub>
+              <m:r>
+                <w:rPr>
+                  <w:rFonts w:ascii="Cambria Math" w:hAnsi="Cambria Math"/>
+                </w:rPr>
+                <m:t>t</m:t>
+              </m:r>
+            </m:sub>
+          </m:sSub>
+          <m:r>
+            <w:rPr>
+              <w:rFonts w:ascii="Cambria Math" w:hAnsi="Cambria Math"/>
+            </w:rPr>
+            <m:t xml:space="preserve">= </m:t>
+          </m:r>
+          <m:d>
+            <m:dPr>
+              <m:begChr m:val="["/>
+              <m:endChr m:val="]"/>
+              <m:ctrlPr>
+                <w:rPr>
+                  <w:rFonts w:ascii="Cambria Math" w:hAnsi="Cambria Math"/>
+                  <w:i/>
+                </w:rPr>
+              </m:ctrlPr>
+            </m:dPr>
+            <m:e>
+              <m:m>
+                <m:mPr>
+                  <m:mcs>
+                    <m:mc>
+                      <m:mcPr>
+                        <m:count m:val="1"/>
+                        <m:mcJc m:val="center"/>
+                      </m:mcPr>
+                    </m:mc>
+                  </m:mcs>
+                  <m:ctrlPr>
+                    <w:rPr>
+                      <w:rFonts w:ascii="Cambria Math" w:hAnsi="Cambria Math"/>
+                      <w:i/>
+                    </w:rPr>
+                  </m:ctrlPr>
+                </m:mPr>
+                <m:mr>
+                  <m:e>
+                    <m:m>
+                      <m:mPr>
+                        <m:mcs>
+                          <m:mc>
+                            <m:mcPr>
+                              <m:count m:val="1"/>
+                              <m:mcJc m:val="center"/>
+                            </m:mcPr>
+                          </m:mc>
+                        </m:mcs>
+                        <m:ctrlPr>
+                          <w:rPr>
+                            <w:rFonts w:ascii="Cambria Math" w:hAnsi="Cambria Math"/>
+                            <w:i/>
+                          </w:rPr>
+                        </m:ctrlPr>
+                      </m:mPr>
+                      <m:mr>
+                        <m:e>
+                          <m:r>
+                            <w:rPr>
+                              <w:rFonts w:ascii="Cambria Math" w:hAnsi="Cambria Math"/>
+                            </w:rPr>
+                            <m:t>x</m:t>
+                          </m:r>
+                        </m:e>
+                      </m:mr>
+                      <m:mr>
+                        <m:e>
+                          <m:r>
+                            <w:rPr>
+                              <w:rFonts w:ascii="Cambria Math" w:hAnsi="Cambria Math"/>
+                            </w:rPr>
+                            <m:t>y</m:t>
+                          </m:r>
+                        </m:e>
+                      </m:mr>
+                      <m:mr>
+                        <m:e>
+                          <m:r>
+                            <w:rPr>
+                              <w:rFonts w:ascii="Cambria Math" w:hAnsi="Cambria Math"/>
+                            </w:rPr>
+                            <m:t>θ</m:t>
+                          </m:r>
+                        </m:e>
+                      </m:mr>
+                    </m:m>
+                  </m:e>
+                </m:mr>
+                <m:mr>
+                  <m:e>
+                    <m:m>
+                      <m:mPr>
+                        <m:mcs>
+                          <m:mc>
+                            <m:mcPr>
+                              <m:count m:val="1"/>
+                              <m:mcJc m:val="center"/>
+                            </m:mcPr>
+                          </m:mc>
+                        </m:mcs>
+                        <m:ctrlPr>
+                          <w:rPr>
+                            <w:rFonts w:ascii="Cambria Math" w:hAnsi="Cambria Math"/>
+                            <w:i/>
+                          </w:rPr>
+                        </m:ctrlPr>
+                      </m:mPr>
+                      <m:mr>
+                        <m:e>
+                          <m:sSub>
+                            <m:sSubPr>
+                              <m:ctrlPr>
+                                <w:rPr>
+                                  <w:rFonts w:ascii="Cambria Math" w:hAnsi="Cambria Math"/>
+                                  <w:i/>
+                                </w:rPr>
+                              </m:ctrlPr>
+                            </m:sSubPr>
+                            <m:e>
+                              <m:r>
+                                <w:rPr>
+                                  <w:rFonts w:ascii="Cambria Math" w:hAnsi="Cambria Math"/>
+                                </w:rPr>
+                                <m:t>w</m:t>
+                              </m:r>
+                            </m:e>
+                            <m:sub>
+                              <m:r>
+                                <w:rPr>
+                                  <w:rFonts w:ascii="Cambria Math" w:hAnsi="Cambria Math"/>
+                                </w:rPr>
+                                <m:t>1</m:t>
+                              </m:r>
+                            </m:sub>
+                          </m:sSub>
+                        </m:e>
+                      </m:mr>
+                      <m:mr>
+                        <m:e>
+                          <m:sSub>
+                            <m:sSubPr>
+                              <m:ctrlPr>
+                                <w:rPr>
+                                  <w:rFonts w:ascii="Cambria Math" w:hAnsi="Cambria Math"/>
+                                  <w:i/>
+                                </w:rPr>
+                              </m:ctrlPr>
+                            </m:sSubPr>
+                            <m:e>
+                              <m:r>
+                                <w:rPr>
+                                  <w:rFonts w:ascii="Cambria Math" w:hAnsi="Cambria Math"/>
+                                </w:rPr>
+                                <m:t>w</m:t>
+                              </m:r>
+                            </m:e>
+                            <m:sub>
+                              <m:r>
+                                <w:rPr>
+                                  <w:rFonts w:ascii="Cambria Math" w:hAnsi="Cambria Math"/>
+                                </w:rPr>
+                                <m:t>2</m:t>
+                              </m:r>
+                            </m:sub>
+                          </m:sSub>
+                        </m:e>
+                      </m:mr>
+                      <m:mr>
+                        <m:e>
+                          <m:sSub>
+                            <m:sSubPr>
+                              <m:ctrlPr>
+                                <w:rPr>
+                                  <w:rFonts w:ascii="Cambria Math" w:hAnsi="Cambria Math"/>
+                                  <w:i/>
+                                </w:rPr>
+                              </m:ctrlPr>
+                            </m:sSubPr>
+                            <m:e>
+                              <m:r>
+                                <w:rPr>
+                                  <w:rFonts w:ascii="Cambria Math" w:hAnsi="Cambria Math"/>
+                                </w:rPr>
+                                <m:t>w</m:t>
+                              </m:r>
+                            </m:e>
+                            <m:sub>
+                              <m:r>
+                                <w:rPr>
+                                  <w:rFonts w:ascii="Cambria Math" w:hAnsi="Cambria Math"/>
+                                </w:rPr>
+                                <m:t>3</m:t>
+                              </m:r>
+                            </m:sub>
+                          </m:sSub>
+                        </m:e>
+                      </m:mr>
+                    </m:m>
+                  </m:e>
+                </m:mr>
+              </m:m>
+            </m:e>
+          </m:d>
+        </m:oMath>
+      </m:oMathPara>
+    </w:p>
+    <w:p>
+      <w:r>
+        <w:t>The linearized motion model is</w:t>
+      </w:r>
+      <w:r>
+        <w:t xml:space="preserve"> represented as follows:</w:t>
+      </w:r>
+    </w:p>
+    <w:p>
+      <w:pPr>
+        <w:jc w:val="center"/>
+      </w:pPr>
+      <m:oMathPara>
+        <m:oMath>
+          <m:sSub>
+            <m:sSubPr>
+              <m:ctrlPr>
+                <w:rPr>
+                  <w:rFonts w:ascii="Cambria Math" w:hAnsi="Cambria Math"/>
+                  <w:i/>
+                </w:rPr>
+              </m:ctrlPr>
+            </m:sSubPr>
+            <m:e>
+              <m:r>
+                <w:rPr>
+                  <w:rFonts w:ascii="Cambria Math" w:hAnsi="Cambria Math"/>
+                </w:rPr>
+                <m:t>G</m:t>
+              </m:r>
+            </m:e>
+            <m:sub>
+              <m:r>
+                <w:rPr>
+                  <w:rFonts w:ascii="Cambria Math" w:hAnsi="Cambria Math"/>
+                </w:rPr>
+                <m:t>t</m:t>
+              </m:r>
+            </m:sub>
+          </m:sSub>
+          <m:r>
+            <w:rPr>
+              <w:rFonts w:ascii="Cambria Math" w:hAnsi="Cambria Math"/>
+            </w:rPr>
+            <m:t xml:space="preserve">= </m:t>
+          </m:r>
+          <m:f>
+            <m:fPr>
+              <m:ctrlPr>
+                <w:rPr>
+                  <w:rFonts w:ascii="Cambria Math" w:hAnsi="Cambria Math"/>
+                  <w:i/>
+                </w:rPr>
+              </m:ctrlPr>
+            </m:fPr>
+            <m:num>
+              <m:r>
+                <w:rPr>
+                  <w:rFonts w:ascii="Cambria Math" w:hAnsi="Cambria Math"/>
+                </w:rPr>
+                <m:t>δ</m:t>
+              </m:r>
+            </m:num>
+            <m:den>
+              <m:r>
+                <w:rPr>
+                  <w:rFonts w:ascii="Cambria Math" w:hAnsi="Cambria Math"/>
+                </w:rPr>
+                <m:t>δ</m:t>
+              </m:r>
+              <m:sSub>
+                <m:sSubPr>
+                  <m:ctrlPr>
+                    <w:rPr>
+                      <w:rFonts w:ascii="Cambria Math" w:hAnsi="Cambria Math"/>
+                      <w:i/>
+                    </w:rPr>
+                  </m:ctrlPr>
+                </m:sSubPr>
+                <m:e>
+                  <m:r>
+                    <w:rPr>
+                      <w:rFonts w:ascii="Cambria Math" w:hAnsi="Cambria Math"/>
+                    </w:rPr>
+                    <m:t>x</m:t>
+                  </m:r>
+                </m:e>
+                <m:sub>
+                  <m:r>
+                    <w:rPr>
+                      <w:rFonts w:ascii="Cambria Math" w:hAnsi="Cambria Math"/>
+                    </w:rPr>
+                    <m:t>t-1</m:t>
+                  </m:r>
+                </m:sub>
+              </m:sSub>
+            </m:den>
+          </m:f>
+          <m:r>
+            <w:rPr>
+              <w:rFonts w:ascii="Cambria Math" w:hAnsi="Cambria Math"/>
+            </w:rPr>
+            <m:t>g</m:t>
+          </m:r>
+          <m:d>
+            <m:dPr>
+              <m:ctrlPr>
+                <w:rPr>
+                  <w:rFonts w:ascii="Cambria Math" w:hAnsi="Cambria Math"/>
+                  <w:i/>
+                </w:rPr>
+              </m:ctrlPr>
+            </m:dPr>
+            <m:e>
+              <m:sSub>
+                <m:sSubPr>
+                  <m:ctrlPr>
+                    <w:rPr>
+                      <w:rFonts w:ascii="Cambria Math" w:hAnsi="Cambria Math"/>
+                      <w:i/>
+                    </w:rPr>
+                  </m:ctrlPr>
+                </m:sSubPr>
+                <m:e>
+                  <m:r>
+                    <w:rPr>
+                      <w:rFonts w:ascii="Cambria Math" w:hAnsi="Cambria Math"/>
+                    </w:rPr>
+                    <m:t>x</m:t>
+                  </m:r>
+                </m:e>
+                <m:sub>
+                  <m:r>
+                    <w:rPr>
+                      <w:rFonts w:ascii="Cambria Math" w:hAnsi="Cambria Math"/>
+                    </w:rPr>
+                    <m:t>t-1</m:t>
+                  </m:r>
+                </m:sub>
+              </m:sSub>
+              <m:r>
+                <w:rPr>
+                  <w:rFonts w:ascii="Cambria Math" w:hAnsi="Cambria Math"/>
+                </w:rPr>
+                <m:t>,</m:t>
+              </m:r>
+              <m:sSub>
+                <m:sSubPr>
+                  <m:ctrlPr>
+                    <w:rPr>
+                      <w:rFonts w:ascii="Cambria Math" w:hAnsi="Cambria Math"/>
+                      <w:i/>
+                    </w:rPr>
+                  </m:ctrlPr>
+                </m:sSubPr>
+                <m:e>
+                  <m:r>
+                    <w:rPr>
+                      <w:rFonts w:ascii="Cambria Math" w:hAnsi="Cambria Math"/>
+                    </w:rPr>
+                    <m:t>u</m:t>
+                  </m:r>
+                </m:e>
+                <m:sub>
+                  <m:r>
+                    <w:rPr>
+                      <w:rFonts w:ascii="Cambria Math" w:hAnsi="Cambria Math"/>
+                    </w:rPr>
+                    <m:t>t</m:t>
+                  </m:r>
+                </m:sub>
+              </m:sSub>
+            </m:e>
+          </m:d>
+          <m:r>
+            <w:rPr>
+              <w:rFonts w:ascii="Cambria Math" w:hAnsi="Cambria Math"/>
+            </w:rPr>
+            <m:t xml:space="preserve">= </m:t>
+          </m:r>
+          <m:d>
+            <m:dPr>
+              <m:begChr m:val="["/>
+              <m:endChr m:val="]"/>
+              <m:ctrlPr>
+                <w:rPr>
+                  <w:rFonts w:ascii="Cambria Math" w:hAnsi="Cambria Math"/>
+                  <w:i/>
+                </w:rPr>
+              </m:ctrlPr>
+            </m:dPr>
+            <m:e>
+              <m:m>
+                <m:mPr>
+                  <m:mcs>
+                    <m:mc>
+                      <m:mcPr>
+                        <m:count m:val="2"/>
+                        <m:mcJc m:val="center"/>
+                      </m:mcPr>
+                    </m:mc>
+                  </m:mcs>
+                  <m:ctrlPr>
+                    <w:rPr>
+                      <w:rFonts w:ascii="Cambria Math" w:hAnsi="Cambria Math"/>
+                      <w:i/>
+                    </w:rPr>
+                  </m:ctrlPr>
+                </m:mPr>
+                <m:mr>
+                  <m:e>
+                    <m:m>
+                      <m:mPr>
+                        <m:mcs>
+                          <m:mc>
+                            <m:mcPr>
+                              <m:count m:val="3"/>
+                              <m:mcJc m:val="center"/>
+                            </m:mcPr>
+                          </m:mc>
+                        </m:mcs>
+                        <m:ctrlPr>
+                          <w:rPr>
+                            <w:rFonts w:ascii="Cambria Math" w:hAnsi="Cambria Math"/>
+                            <w:i/>
+                          </w:rPr>
+                        </m:ctrlPr>
+                      </m:mPr>
+                      <m:mr>
+                        <m:e>
+                          <m:r>
+                            <w:rPr>
+                              <w:rFonts w:ascii="Cambria Math" w:hAnsi="Cambria Math"/>
+                            </w:rPr>
+                            <m:t>1</m:t>
+                          </m:r>
+                        </m:e>
+                        <m:e>
+                          <m:r>
+                            <w:rPr>
+                              <w:rFonts w:ascii="Cambria Math" w:hAnsi="Cambria Math"/>
+                            </w:rPr>
+                            <m:t>0</m:t>
+                          </m:r>
+                        </m:e>
+                        <m:e>
+                          <m:r>
+                            <w:rPr>
+                              <w:rFonts w:ascii="Cambria Math" w:hAnsi="Cambria Math"/>
+                            </w:rPr>
+                            <m:t>0</m:t>
+                          </m:r>
+                        </m:e>
+                      </m:mr>
+                      <m:mr>
+                        <m:e>
+                          <m:r>
+                            <w:rPr>
+                              <w:rFonts w:ascii="Cambria Math" w:hAnsi="Cambria Math"/>
+                            </w:rPr>
+                            <m:t>0</m:t>
+                          </m:r>
+                        </m:e>
+                        <m:e>
+                          <m:r>
+                            <w:rPr>
+                              <w:rFonts w:ascii="Cambria Math" w:hAnsi="Cambria Math"/>
+                            </w:rPr>
+                            <m:t>1</m:t>
+                          </m:r>
+                        </m:e>
+                        <m:e>
+                          <m:r>
+                            <w:rPr>
+                              <w:rFonts w:ascii="Cambria Math" w:hAnsi="Cambria Math"/>
+                            </w:rPr>
+                            <m:t>0</m:t>
+                          </m:r>
+                        </m:e>
+                      </m:mr>
+                      <m:mr>
+                        <m:e>
+                          <m:r>
+                            <w:rPr>
+                              <w:rFonts w:ascii="Cambria Math" w:hAnsi="Cambria Math"/>
+                            </w:rPr>
+                            <m:t>0</m:t>
+                          </m:r>
+                        </m:e>
+                        <m:e>
+                          <m:r>
+                            <w:rPr>
+                              <w:rFonts w:ascii="Cambria Math" w:hAnsi="Cambria Math"/>
+                            </w:rPr>
+                            <m:t>0</m:t>
+                          </m:r>
+                        </m:e>
+                        <m:e>
+                          <m:r>
+                            <w:rPr>
+                              <w:rFonts w:ascii="Cambria Math" w:hAnsi="Cambria Math"/>
+                            </w:rPr>
+                            <m:t>1</m:t>
+                          </m:r>
+                        </m:e>
+                      </m:mr>
+                    </m:m>
+                  </m:e>
+                  <m:e>
+                    <m:m>
+                      <m:mPr>
+                        <m:mcs>
+                          <m:mc>
+                            <m:mcPr>
+                              <m:count m:val="3"/>
+                              <m:mcJc m:val="center"/>
+                            </m:mcPr>
+                          </m:mc>
+                        </m:mcs>
+                        <m:ctrlPr>
+                          <w:rPr>
+                            <w:rFonts w:ascii="Cambria Math" w:hAnsi="Cambria Math"/>
+                            <w:i/>
+                          </w:rPr>
+                        </m:ctrlPr>
+                      </m:mPr>
+                      <m:mr>
+                        <m:e>
+                          <m:r>
+                            <w:rPr>
+                              <w:rFonts w:ascii="Cambria Math" w:hAnsi="Cambria Math"/>
+                            </w:rPr>
+                            <m:t>x(</m:t>
+                          </m:r>
+                          <m:sSub>
+                            <m:sSubPr>
+                              <m:ctrlPr>
+                                <w:rPr>
+                                  <w:rFonts w:ascii="Cambria Math" w:hAnsi="Cambria Math"/>
+                                  <w:i/>
+                                </w:rPr>
+                              </m:ctrlPr>
+                            </m:sSubPr>
+                            <m:e>
+                              <m:r>
+                                <w:rPr>
+                                  <w:rFonts w:ascii="Cambria Math" w:hAnsi="Cambria Math"/>
+                                </w:rPr>
+                                <m:t>w</m:t>
+                              </m:r>
+                            </m:e>
+                            <m:sub>
+                              <m:r>
+                                <w:rPr>
+                                  <w:rFonts w:ascii="Cambria Math" w:hAnsi="Cambria Math"/>
+                                </w:rPr>
+                                <m:t>1</m:t>
+                              </m:r>
+                            </m:sub>
+                          </m:sSub>
+                          <m:r>
+                            <w:rPr>
+                              <w:rFonts w:ascii="Cambria Math" w:hAnsi="Cambria Math"/>
+                            </w:rPr>
+                            <m:t>)</m:t>
+                          </m:r>
+                        </m:e>
+                        <m:e>
+                          <m:r>
+                            <w:rPr>
+                              <w:rFonts w:ascii="Cambria Math" w:hAnsi="Cambria Math"/>
+                            </w:rPr>
+                            <m:t>x(</m:t>
+                          </m:r>
+                          <m:sSub>
+                            <m:sSubPr>
+                              <m:ctrlPr>
+                                <w:rPr>
+                                  <w:rFonts w:ascii="Cambria Math" w:hAnsi="Cambria Math"/>
+                                  <w:i/>
+                                </w:rPr>
+                              </m:ctrlPr>
+                            </m:sSubPr>
+                            <m:e>
+                              <m:r>
+                                <w:rPr>
+                                  <w:rFonts w:ascii="Cambria Math" w:hAnsi="Cambria Math"/>
+                                </w:rPr>
+                                <m:t>w</m:t>
+                              </m:r>
+                            </m:e>
+                            <m:sub>
+                              <m:r>
+                                <w:rPr>
+                                  <w:rFonts w:ascii="Cambria Math" w:hAnsi="Cambria Math"/>
+                                </w:rPr>
+                                <m:t>2</m:t>
+                              </m:r>
+                            </m:sub>
+                          </m:sSub>
+                          <m:r>
+                            <w:rPr>
+                              <w:rFonts w:ascii="Cambria Math" w:hAnsi="Cambria Math"/>
+                            </w:rPr>
+                            <m:t>)</m:t>
+                          </m:r>
+                        </m:e>
+                        <m:e>
+                          <m:r>
+                            <w:rPr>
+                              <w:rFonts w:ascii="Cambria Math" w:hAnsi="Cambria Math"/>
+                            </w:rPr>
+                            <m:t>x(</m:t>
+                          </m:r>
+                          <m:sSub>
+                            <m:sSubPr>
+                              <m:ctrlPr>
+                                <w:rPr>
+                                  <w:rFonts w:ascii="Cambria Math" w:hAnsi="Cambria Math"/>
+                                  <w:i/>
+                                </w:rPr>
+                              </m:ctrlPr>
+                            </m:sSubPr>
+                            <m:e>
+                              <m:r>
+                                <w:rPr>
+                                  <w:rFonts w:ascii="Cambria Math" w:hAnsi="Cambria Math"/>
+                                </w:rPr>
+                                <m:t>w</m:t>
+                              </m:r>
+                            </m:e>
+                            <m:sub>
+                              <m:r>
+                                <w:rPr>
+                                  <w:rFonts w:ascii="Cambria Math" w:hAnsi="Cambria Math"/>
+                                </w:rPr>
+                                <m:t>3</m:t>
+                              </m:r>
+                            </m:sub>
+                          </m:sSub>
+                          <m:r>
+                            <w:rPr>
+                              <w:rFonts w:ascii="Cambria Math" w:hAnsi="Cambria Math"/>
+                            </w:rPr>
+                            <m:t>)</m:t>
+                          </m:r>
+                        </m:e>
+                      </m:mr>
+                      <m:mr>
+                        <m:e>
+                          <m:r>
+                            <w:rPr>
+                              <w:rFonts w:ascii="Cambria Math" w:hAnsi="Cambria Math"/>
+                            </w:rPr>
+                            <m:t>y(</m:t>
+                          </m:r>
+                          <m:sSub>
+                            <m:sSubPr>
+                              <m:ctrlPr>
+                                <w:rPr>
+                                  <w:rFonts w:ascii="Cambria Math" w:hAnsi="Cambria Math"/>
+                                  <w:i/>
+                                </w:rPr>
+                              </m:ctrlPr>
+                            </m:sSubPr>
+                            <m:e>
+                              <m:r>
+                                <w:rPr>
+                                  <w:rFonts w:ascii="Cambria Math" w:hAnsi="Cambria Math"/>
+                                </w:rPr>
+                                <m:t>w</m:t>
+                              </m:r>
+                            </m:e>
+                            <m:sub>
+                              <m:r>
+                                <w:rPr>
+                                  <w:rFonts w:ascii="Cambria Math" w:hAnsi="Cambria Math"/>
+                                </w:rPr>
+                                <m:t>1</m:t>
+                              </m:r>
+                            </m:sub>
+                          </m:sSub>
+                          <m:r>
+                            <w:rPr>
+                              <w:rFonts w:ascii="Cambria Math" w:hAnsi="Cambria Math"/>
+                            </w:rPr>
+                            <m:t>)</m:t>
+                          </m:r>
+                        </m:e>
+                        <m:e>
+                          <m:r>
+                            <w:rPr>
+                              <w:rFonts w:ascii="Cambria Math" w:hAnsi="Cambria Math"/>
+                            </w:rPr>
+                            <m:t>y(</m:t>
+                          </m:r>
+                          <m:sSub>
+                            <m:sSubPr>
+                              <m:ctrlPr>
+                                <w:rPr>
+                                  <w:rFonts w:ascii="Cambria Math" w:hAnsi="Cambria Math"/>
+                                  <w:i/>
+                                </w:rPr>
+                              </m:ctrlPr>
+                            </m:sSubPr>
+                            <m:e>
+                              <m:r>
+                                <w:rPr>
+                                  <w:rFonts w:ascii="Cambria Math" w:hAnsi="Cambria Math"/>
+                                </w:rPr>
+                                <m:t>w</m:t>
+                              </m:r>
+                            </m:e>
+                            <m:sub>
+                              <m:r>
+                                <w:rPr>
+                                  <w:rFonts w:ascii="Cambria Math" w:hAnsi="Cambria Math"/>
+                                </w:rPr>
+                                <m:t>2</m:t>
+                              </m:r>
+                            </m:sub>
+                          </m:sSub>
+                          <m:r>
+                            <w:rPr>
+                              <w:rFonts w:ascii="Cambria Math" w:hAnsi="Cambria Math"/>
+                            </w:rPr>
+                            <m:t>)</m:t>
+                          </m:r>
+                        </m:e>
+                        <m:e>
+                          <m:r>
+                            <w:rPr>
+                              <w:rFonts w:ascii="Cambria Math" w:hAnsi="Cambria Math"/>
+                            </w:rPr>
+                            <m:t>y(</m:t>
+                          </m:r>
+                          <m:sSub>
+                            <m:sSubPr>
+                              <m:ctrlPr>
+                                <w:rPr>
+                                  <w:rFonts w:ascii="Cambria Math" w:hAnsi="Cambria Math"/>
+                                  <w:i/>
+                                </w:rPr>
+                              </m:ctrlPr>
+                            </m:sSubPr>
+                            <m:e>
+                              <m:r>
+                                <w:rPr>
+                                  <w:rFonts w:ascii="Cambria Math" w:hAnsi="Cambria Math"/>
+                                </w:rPr>
+                                <m:t>w</m:t>
+                              </m:r>
+                            </m:e>
+                            <m:sub>
+                              <m:r>
+                                <w:rPr>
+                                  <w:rFonts w:ascii="Cambria Math" w:hAnsi="Cambria Math"/>
+                                </w:rPr>
+                                <m:t>3</m:t>
+                              </m:r>
+                            </m:sub>
+                          </m:sSub>
+                          <m:r>
+                            <w:rPr>
+                              <w:rFonts w:ascii="Cambria Math" w:hAnsi="Cambria Math"/>
+                            </w:rPr>
+                            <m:t>)</m:t>
+                          </m:r>
+                        </m:e>
+                      </m:mr>
+                      <m:mr>
+                        <m:e>
+                          <m:r>
+                            <w:rPr>
+                              <w:rFonts w:ascii="Cambria Math" w:hAnsi="Cambria Math"/>
+                            </w:rPr>
+                            <m:t>θ(</m:t>
+                          </m:r>
+                          <m:sSub>
+                            <m:sSubPr>
+                              <m:ctrlPr>
+                                <w:rPr>
+                                  <w:rFonts w:ascii="Cambria Math" w:hAnsi="Cambria Math"/>
+                                  <w:i/>
+                                </w:rPr>
+                              </m:ctrlPr>
+                            </m:sSubPr>
+                            <m:e>
+                              <m:r>
+                                <w:rPr>
+                                  <w:rFonts w:ascii="Cambria Math" w:hAnsi="Cambria Math"/>
+                                </w:rPr>
+                                <m:t>w</m:t>
+                              </m:r>
+                            </m:e>
+                            <m:sub>
+                              <m:r>
+                                <w:rPr>
+                                  <w:rFonts w:ascii="Cambria Math" w:hAnsi="Cambria Math"/>
+                                </w:rPr>
+                                <m:t>1</m:t>
+                              </m:r>
+                            </m:sub>
+                          </m:sSub>
+                          <m:r>
+                            <w:rPr>
+                              <w:rFonts w:ascii="Cambria Math" w:hAnsi="Cambria Math"/>
+                            </w:rPr>
+                            <m:t>)</m:t>
+                          </m:r>
+                        </m:e>
+                        <m:e>
+                          <m:r>
+                            <w:rPr>
+                              <w:rFonts w:ascii="Cambria Math" w:hAnsi="Cambria Math"/>
+                            </w:rPr>
+                            <m:t>θ(</m:t>
+                          </m:r>
+                          <m:sSub>
+                            <m:sSubPr>
+                              <m:ctrlPr>
+                                <w:rPr>
+                                  <w:rFonts w:ascii="Cambria Math" w:hAnsi="Cambria Math"/>
+                                  <w:i/>
+                                </w:rPr>
+                              </m:ctrlPr>
+                            </m:sSubPr>
+                            <m:e>
+                              <m:r>
+                                <w:rPr>
+                                  <w:rFonts w:ascii="Cambria Math" w:hAnsi="Cambria Math"/>
+                                </w:rPr>
+                                <m:t>w</m:t>
+                              </m:r>
+                            </m:e>
+                            <m:sub>
+                              <m:r>
+                                <w:rPr>
+                                  <w:rFonts w:ascii="Cambria Math" w:hAnsi="Cambria Math"/>
+                                </w:rPr>
+                                <m:t>2</m:t>
+                              </m:r>
+                            </m:sub>
+                          </m:sSub>
+                          <m:r>
+                            <w:rPr>
+                              <w:rFonts w:ascii="Cambria Math" w:hAnsi="Cambria Math"/>
+                            </w:rPr>
+                            <m:t>)</m:t>
+                          </m:r>
+                        </m:e>
+                        <m:e>
+                          <m:r>
+                            <w:rPr>
+                              <w:rFonts w:ascii="Cambria Math" w:hAnsi="Cambria Math"/>
+                            </w:rPr>
+                            <m:t>θ(</m:t>
+                          </m:r>
+                          <m:sSub>
+                            <m:sSubPr>
+                              <m:ctrlPr>
+                                <w:rPr>
+                                  <w:rFonts w:ascii="Cambria Math" w:hAnsi="Cambria Math"/>
+                                  <w:i/>
+                                </w:rPr>
+                              </m:ctrlPr>
+                            </m:sSubPr>
+                            <m:e>
+                              <m:r>
+                                <w:rPr>
+                                  <w:rFonts w:ascii="Cambria Math" w:hAnsi="Cambria Math"/>
+                                </w:rPr>
+                                <m:t>w</m:t>
+                              </m:r>
+                            </m:e>
+                            <m:sub>
+                              <m:r>
+                                <w:rPr>
+                                  <w:rFonts w:ascii="Cambria Math" w:hAnsi="Cambria Math"/>
+                                </w:rPr>
+                                <m:t>3</m:t>
+                              </m:r>
+                            </m:sub>
+                          </m:sSub>
+                          <m:r>
+                            <w:rPr>
+                              <w:rFonts w:ascii="Cambria Math" w:hAnsi="Cambria Math"/>
+                            </w:rPr>
+                            <m:t>)</m:t>
+                          </m:r>
+                        </m:e>
+                      </m:mr>
+                    </m:m>
+                  </m:e>
+                </m:mr>
+                <m:mr>
+                  <m:e>
+                    <m:m>
+                      <m:mPr>
+                        <m:mcs>
+                          <m:mc>
+                            <m:mcPr>
+                              <m:count m:val="3"/>
+                              <m:mcJc m:val="center"/>
+                            </m:mcPr>
+                          </m:mc>
+                        </m:mcs>
+                        <m:ctrlPr>
+                          <w:rPr>
+                            <w:rFonts w:ascii="Cambria Math" w:hAnsi="Cambria Math"/>
+                            <w:i/>
+                          </w:rPr>
+                        </m:ctrlPr>
+                      </m:mPr>
+                      <m:mr>
+                        <m:e>
+                          <m:r>
+                            <w:rPr>
+                              <w:rFonts w:ascii="Cambria Math" w:hAnsi="Cambria Math"/>
+                            </w:rPr>
+                            <m:t>0</m:t>
+                          </m:r>
+                        </m:e>
+                        <m:e>
+                          <m:r>
+                            <w:rPr>
+                              <w:rFonts w:ascii="Cambria Math" w:hAnsi="Cambria Math"/>
+                            </w:rPr>
+                            <m:t>0</m:t>
+                          </m:r>
+                        </m:e>
+                        <m:e>
+                          <m:r>
+                            <w:rPr>
+                              <w:rFonts w:ascii="Cambria Math" w:hAnsi="Cambria Math"/>
+                            </w:rPr>
+                            <m:t>0</m:t>
+                          </m:r>
+                        </m:e>
+                      </m:mr>
+                      <m:mr>
+                        <m:e>
+                          <m:r>
+                            <w:rPr>
+                              <w:rFonts w:ascii="Cambria Math" w:hAnsi="Cambria Math"/>
+                            </w:rPr>
+                            <m:t>0</m:t>
+                          </m:r>
+                        </m:e>
+                        <m:e>
+                          <m:r>
+                            <w:rPr>
+                              <w:rFonts w:ascii="Cambria Math" w:hAnsi="Cambria Math"/>
+                            </w:rPr>
+                            <m:t>0</m:t>
+                          </m:r>
+                        </m:e>
+                        <m:e>
+                          <m:r>
+                            <w:rPr>
+                              <w:rFonts w:ascii="Cambria Math" w:hAnsi="Cambria Math"/>
+                            </w:rPr>
+                            <m:t>0</m:t>
+                          </m:r>
+                        </m:e>
+                      </m:mr>
+                      <m:mr>
+                        <m:e>
+                          <m:r>
+                            <w:rPr>
+                              <w:rFonts w:ascii="Cambria Math" w:hAnsi="Cambria Math"/>
+                            </w:rPr>
+                            <m:t>0</m:t>
+                          </m:r>
+                        </m:e>
+                        <m:e>
+                          <m:r>
+                            <w:rPr>
+                              <w:rFonts w:ascii="Cambria Math" w:hAnsi="Cambria Math"/>
+                            </w:rPr>
+                            <m:t>0</m:t>
+                          </m:r>
+                        </m:e>
+                        <m:e>
+                          <m:r>
+                            <w:rPr>
+                              <w:rFonts w:ascii="Cambria Math" w:hAnsi="Cambria Math"/>
+                            </w:rPr>
+                            <m:t>0</m:t>
+                          </m:r>
+                        </m:e>
+                      </m:mr>
+                    </m:m>
+                  </m:e>
+                  <m:e>
+                    <m:m>
+                      <m:mPr>
+                        <m:mcs>
+                          <m:mc>
+                            <m:mcPr>
+                              <m:count m:val="3"/>
+                              <m:mcJc m:val="center"/>
+                            </m:mcPr>
+                          </m:mc>
+                        </m:mcs>
+                        <m:ctrlPr>
+                          <w:rPr>
+                            <w:rFonts w:ascii="Cambria Math" w:hAnsi="Cambria Math"/>
+                            <w:i/>
+                          </w:rPr>
+                        </m:ctrlPr>
+                      </m:mPr>
+                      <m:mr>
+                        <m:e>
+                          <m:r>
+                            <w:rPr>
+                              <w:rFonts w:ascii="Cambria Math" w:hAnsi="Cambria Math"/>
+                            </w:rPr>
+                            <m:t>1</m:t>
+                          </m:r>
+                        </m:e>
+                        <m:e>
+                          <m:r>
+                            <w:rPr>
+                              <w:rFonts w:ascii="Cambria Math" w:hAnsi="Cambria Math"/>
+                            </w:rPr>
+                            <m:t>0</m:t>
+                          </m:r>
+                        </m:e>
+                        <m:e>
+                          <m:r>
+                            <w:rPr>
+                              <w:rFonts w:ascii="Cambria Math" w:hAnsi="Cambria Math"/>
+                            </w:rPr>
+                            <m:t>0</m:t>
+                          </m:r>
+                        </m:e>
+                      </m:mr>
+                      <m:mr>
+                        <m:e>
+                          <m:r>
+                            <w:rPr>
+                              <w:rFonts w:ascii="Cambria Math" w:hAnsi="Cambria Math"/>
+                            </w:rPr>
+                            <m:t>0</m:t>
+                          </m:r>
+                        </m:e>
+                        <m:e>
+                          <m:r>
+                            <w:rPr>
+                              <w:rFonts w:ascii="Cambria Math" w:hAnsi="Cambria Math"/>
+                            </w:rPr>
+                            <m:t>1</m:t>
+                          </m:r>
+                        </m:e>
+                        <m:e>
+                          <m:r>
+                            <w:rPr>
+                              <w:rFonts w:ascii="Cambria Math" w:hAnsi="Cambria Math"/>
+                            </w:rPr>
+                            <m:t>0</m:t>
+                          </m:r>
+                        </m:e>
+                      </m:mr>
+                      <m:mr>
+                        <m:e>
+                          <m:r>
+                            <w:rPr>
+                              <w:rFonts w:ascii="Cambria Math" w:hAnsi="Cambria Math"/>
+                            </w:rPr>
+                            <m:t>0</m:t>
+                          </m:r>
+                        </m:e>
+                        <m:e>
+                          <m:r>
+                            <w:rPr>
+                              <w:rFonts w:ascii="Cambria Math" w:hAnsi="Cambria Math"/>
+                            </w:rPr>
+                            <m:t>0</m:t>
+                          </m:r>
+                        </m:e>
+                        <m:e>
+                          <m:r>
+                            <w:rPr>
+                              <w:rFonts w:ascii="Cambria Math" w:hAnsi="Cambria Math"/>
+                            </w:rPr>
+                            <m:t>1</m:t>
+                          </m:r>
+                        </m:e>
+                      </m:mr>
+                    </m:m>
+                  </m:e>
+                </m:mr>
+              </m:m>
+            </m:e>
+          </m:d>
+        </m:oMath>
+      </m:oMathPara>
+    </w:p>
+    <w:p>
+      <w:proofErr w:type="gramStart"/>
+      <w:r>
+        <w:t>where</w:t>
+      </w:r>
+      <w:proofErr w:type="gramEnd"/>
+      <w:r>
+        <w:t xml:space="preserve"> the motion equations are broken down by the direction in the inertial frame, </w:t>
+      </w:r>
+      <w:proofErr w:type="spellStart"/>
+      <w:r>
+        <w:t>x,y</w:t>
+      </w:r>
+      <w:proofErr w:type="spellEnd"/>
+      <w:r>
+        <w:t xml:space="preserve"> and </w:t>
+      </w:r>
+      <m:oMath>
+        <m:r>
+          <w:rPr>
+            <w:rFonts w:ascii="Cambria Math" w:hAnsi="Cambria Math"/>
+          </w:rPr>
+          <m:t>θ</m:t>
+        </m:r>
+      </m:oMath>
+      <w:r>
+        <w:t xml:space="preserve"> with respect to the angular velocities of the wheels, </w:t>
+      </w:r>
+      <m:oMath>
+        <m:sSub>
+          <m:sSubPr>
+            <m:ctrlPr>
+              <w:rPr>
+                <w:rFonts w:ascii="Cambria Math" w:hAnsi="Cambria Math"/>
+                <w:i/>
+              </w:rPr>
+            </m:ctrlPr>
+          </m:sSubPr>
+          <m:e>
+            <m:r>
+              <w:rPr>
+                <w:rFonts w:ascii="Cambria Math" w:hAnsi="Cambria Math"/>
+              </w:rPr>
+              <m:t>w</m:t>
+            </m:r>
+          </m:e>
+          <m:sub>
+            <m:r>
+              <w:rPr>
+                <w:rFonts w:ascii="Cambria Math" w:hAnsi="Cambria Math"/>
+              </w:rPr>
+              <m:t>1</m:t>
+            </m:r>
+          </m:sub>
+        </m:sSub>
+        <m:r>
+          <w:rPr>
+            <w:rFonts w:ascii="Cambria Math" w:hAnsi="Cambria Math"/>
+          </w:rPr>
+          <m:t xml:space="preserve">, </m:t>
+        </m:r>
+        <m:sSub>
+          <m:sSubPr>
+            <m:ctrlPr>
+              <w:rPr>
+                <w:rFonts w:ascii="Cambria Math" w:hAnsi="Cambria Math"/>
+                <w:i/>
+              </w:rPr>
+            </m:ctrlPr>
+          </m:sSubPr>
+          <m:e>
+            <m:r>
+              <w:rPr>
+                <w:rFonts w:ascii="Cambria Math" w:hAnsi="Cambria Math"/>
+              </w:rPr>
+              <m:t>w</m:t>
+            </m:r>
+          </m:e>
+          <m:sub>
+            <m:r>
+              <w:rPr>
+                <w:rFonts w:ascii="Cambria Math" w:hAnsi="Cambria Math"/>
+              </w:rPr>
+              <m:t>2</m:t>
+            </m:r>
+          </m:sub>
+        </m:sSub>
+        <m:r>
+          <w:rPr>
+            <w:rFonts w:ascii="Cambria Math" w:hAnsi="Cambria Math"/>
+          </w:rPr>
+          <m:t xml:space="preserve">,  and </m:t>
+        </m:r>
+        <m:sSub>
+          <m:sSubPr>
+            <m:ctrlPr>
+              <w:rPr>
+                <w:rFonts w:ascii="Cambria Math" w:hAnsi="Cambria Math"/>
+                <w:i/>
+              </w:rPr>
+            </m:ctrlPr>
+          </m:sSubPr>
+          <m:e>
+            <m:r>
+              <w:rPr>
+                <w:rFonts w:ascii="Cambria Math" w:hAnsi="Cambria Math"/>
+              </w:rPr>
+              <m:t>w</m:t>
+            </m:r>
+          </m:e>
+          <m:sub>
+            <m:r>
+              <w:rPr>
+                <w:rFonts w:ascii="Cambria Math" w:hAnsi="Cambria Math"/>
+              </w:rPr>
+              <m:t>3</m:t>
+            </m:r>
+          </m:sub>
+        </m:sSub>
+        <m:r>
+          <w:rPr>
+            <w:rFonts w:ascii="Cambria Math" w:hAnsi="Cambria Math"/>
+          </w:rPr>
+          <m:t>.</m:t>
+        </m:r>
+      </m:oMath>
+      <w:r>
+        <w:t xml:space="preserve"> Since the state vector was picked to have </w:t>
+      </w:r>
+      <m:oMath>
+        <m:sSub>
+          <m:sSubPr>
+            <m:ctrlPr>
+              <w:rPr>
+                <w:rFonts w:ascii="Cambria Math" w:hAnsi="Cambria Math"/>
+                <w:i/>
+              </w:rPr>
+            </m:ctrlPr>
+          </m:sSubPr>
+          <m:e>
+            <m:r>
+              <w:rPr>
+                <w:rFonts w:ascii="Cambria Math" w:hAnsi="Cambria Math"/>
+              </w:rPr>
+              <m:t>w</m:t>
+            </m:r>
+          </m:e>
+          <m:sub>
+            <m:r>
+              <w:rPr>
+                <w:rFonts w:ascii="Cambria Math" w:hAnsi="Cambria Math"/>
+              </w:rPr>
+              <m:t>1</m:t>
+            </m:r>
+          </m:sub>
+        </m:sSub>
+        <m:r>
+          <w:rPr>
+            <w:rFonts w:ascii="Cambria Math" w:hAnsi="Cambria Math"/>
+          </w:rPr>
+          <m:t xml:space="preserve">, </m:t>
+        </m:r>
+        <m:sSub>
+          <m:sSubPr>
+            <m:ctrlPr>
+              <w:rPr>
+                <w:rFonts w:ascii="Cambria Math" w:hAnsi="Cambria Math"/>
+                <w:i/>
+              </w:rPr>
+            </m:ctrlPr>
+          </m:sSubPr>
+          <m:e>
+            <m:r>
+              <w:rPr>
+                <w:rFonts w:ascii="Cambria Math" w:hAnsi="Cambria Math"/>
+              </w:rPr>
+              <m:t>w</m:t>
+            </m:r>
+          </m:e>
+          <m:sub>
+            <m:r>
+              <w:rPr>
+                <w:rFonts w:ascii="Cambria Math" w:hAnsi="Cambria Math"/>
+              </w:rPr>
+              <m:t>2</m:t>
+            </m:r>
+          </m:sub>
+        </m:sSub>
+        <w:proofErr w:type="gramStart"/>
+        <m:r>
+          <w:rPr>
+            <w:rFonts w:ascii="Cambria Math" w:hAnsi="Cambria Math"/>
+          </w:rPr>
+          <m:t>,  an</m:t>
+        </m:r>
+        <m:r>
+          <w:rPr>
+            <w:rFonts w:ascii="Cambria Math" w:hAnsi="Cambria Math"/>
+          </w:rPr>
+          <m:t>d</m:t>
+        </m:r>
+        <w:proofErr w:type="gramEnd"/>
+        <m:r>
+          <w:rPr>
+            <w:rFonts w:ascii="Cambria Math" w:hAnsi="Cambria Math"/>
+          </w:rPr>
+          <m:t xml:space="preserve"> </m:t>
+        </m:r>
+        <m:sSub>
+          <m:sSubPr>
+            <m:ctrlPr>
+              <w:rPr>
+                <w:rFonts w:ascii="Cambria Math" w:hAnsi="Cambria Math"/>
+                <w:i/>
+              </w:rPr>
+            </m:ctrlPr>
+          </m:sSubPr>
+          <m:e>
+            <m:r>
+              <w:rPr>
+                <w:rFonts w:ascii="Cambria Math" w:hAnsi="Cambria Math"/>
+              </w:rPr>
+              <m:t>w</m:t>
+            </m:r>
+          </m:e>
+          <m:sub>
+            <m:r>
+              <w:rPr>
+                <w:rFonts w:ascii="Cambria Math" w:hAnsi="Cambria Math"/>
+              </w:rPr>
+              <m:t>3</m:t>
+            </m:r>
+          </m:sub>
+        </m:sSub>
+      </m:oMath>
+      <w:r>
+        <w:t xml:space="preserve"> and the position can be represented using this information as well as the previous state, the current position can be achieved without any further linearization.</w:t>
+      </w:r>
+      <w:r>
+        <w:t xml:space="preserve"> The </w:t>
+      </w:r>
+      <w:r>
+        <w:t xml:space="preserve">prediction </w:t>
+      </w:r>
+      <w:r>
+        <w:t>update equations for the mean and covariance are then represented by:</w:t>
+      </w:r>
+    </w:p>
+    <w:p>
+      <w:pPr>
+        <w:jc w:val="center"/>
+      </w:pPr>
+      <m:oMathPara>
+        <m:oMath>
+          <m:acc>
+            <m:accPr>
+              <m:chr m:val="̅"/>
+              <m:ctrlPr>
+                <w:rPr>
+                  <w:rFonts w:ascii="Cambria Math" w:hAnsi="Cambria Math"/>
+                  <w:i/>
+                </w:rPr>
+              </m:ctrlPr>
+            </m:accPr>
+            <m:e>
+              <m:sSub>
+                <m:sSubPr>
+                  <m:ctrlPr>
+                    <w:rPr>
+                      <w:rFonts w:ascii="Cambria Math" w:hAnsi="Cambria Math"/>
+                      <w:i/>
+                    </w:rPr>
+                  </m:ctrlPr>
+                </m:sSubPr>
+                <m:e>
+                  <m:r>
+                    <w:rPr>
+                      <w:rFonts w:ascii="Cambria Math" w:hAnsi="Cambria Math"/>
+                    </w:rPr>
+                    <m:t>μ</m:t>
+                  </m:r>
+                </m:e>
+                <m:sub>
+                  <m:r>
+                    <w:rPr>
+                      <w:rFonts w:ascii="Cambria Math" w:hAnsi="Cambria Math"/>
+                    </w:rPr>
+                    <m:t>t</m:t>
+                  </m:r>
+                </m:sub>
+              </m:sSub>
+            </m:e>
+          </m:acc>
+          <m:r>
+            <w:rPr>
+              <w:rFonts w:ascii="Cambria Math" w:hAnsi="Cambria Math"/>
+            </w:rPr>
+            <m:t>=g</m:t>
+          </m:r>
+          <m:d>
+            <m:dPr>
+              <m:ctrlPr>
+                <w:rPr>
+                  <w:rFonts w:ascii="Cambria Math" w:hAnsi="Cambria Math"/>
+                  <w:i/>
+                </w:rPr>
+              </m:ctrlPr>
+            </m:dPr>
+            <m:e>
+              <m:sSub>
+                <m:sSubPr>
+                  <m:ctrlPr>
+                    <w:rPr>
+                      <w:rFonts w:ascii="Cambria Math" w:hAnsi="Cambria Math"/>
+                      <w:i/>
+                    </w:rPr>
+                  </m:ctrlPr>
+                </m:sSubPr>
+                <m:e>
+                  <m:r>
+                    <w:rPr>
+                      <w:rFonts w:ascii="Cambria Math" w:hAnsi="Cambria Math"/>
+                    </w:rPr>
+                    <m:t>μ</m:t>
+                  </m:r>
+                </m:e>
+                <m:sub>
+                  <m:r>
+                    <w:rPr>
+                      <w:rFonts w:ascii="Cambria Math" w:hAnsi="Cambria Math"/>
+                    </w:rPr>
+                    <m:t>t-1</m:t>
+                  </m:r>
+                </m:sub>
+              </m:sSub>
+              <m:r>
+                <w:rPr>
+                  <w:rFonts w:ascii="Cambria Math" w:hAnsi="Cambria Math"/>
+                </w:rPr>
+                <m:t xml:space="preserve">, </m:t>
+              </m:r>
+              <m:sSub>
+                <m:sSubPr>
+                  <m:ctrlPr>
+                    <w:rPr>
+                      <w:rFonts w:ascii="Cambria Math" w:hAnsi="Cambria Math"/>
+                      <w:i/>
+                    </w:rPr>
+                  </m:ctrlPr>
+                </m:sSubPr>
+                <m:e>
+                  <m:r>
+                    <w:rPr>
+                      <w:rFonts w:ascii="Cambria Math" w:hAnsi="Cambria Math"/>
+                    </w:rPr>
+                    <m:t>u</m:t>
+                  </m:r>
+                </m:e>
+                <m:sub>
+                  <m:r>
+                    <w:rPr>
+                      <w:rFonts w:ascii="Cambria Math" w:hAnsi="Cambria Math"/>
+                    </w:rPr>
+                    <m:t>t</m:t>
+                  </m:r>
+                </m:sub>
+              </m:sSub>
+            </m:e>
+          </m:d>
+        </m:oMath>
+      </m:oMathPara>
+    </w:p>
+    <w:p>
+      <w:pPr>
+        <w:jc w:val="center"/>
+      </w:pPr>
+      <m:oMathPara>
+        <m:oMath>
+          <m:acc>
+            <m:accPr>
+              <m:chr m:val="̅"/>
+              <m:ctrlPr>
+                <w:rPr>
+                  <w:rFonts w:ascii="Cambria Math" w:hAnsi="Cambria Math"/>
+                  <w:i/>
+                </w:rPr>
+              </m:ctrlPr>
+            </m:accPr>
+            <m:e>
+              <m:sSub>
+                <m:sSubPr>
+                  <m:ctrlPr>
+                    <w:rPr>
+                      <w:rFonts w:ascii="Cambria Math" w:hAnsi="Cambria Math"/>
+                      <w:i/>
+                    </w:rPr>
+                  </m:ctrlPr>
+                </m:sSubPr>
+                <m:e>
+                  <m:r>
+                    <m:rPr>
+                      <m:sty m:val="p"/>
+                    </m:rPr>
+                    <w:rPr>
+                      <w:rFonts w:ascii="Cambria Math" w:hAnsi="Cambria Math"/>
+                    </w:rPr>
+                    <m:t>Σ</m:t>
+                  </m:r>
+                </m:e>
+                <m:sub>
+                  <m:r>
+                    <w:rPr>
+                      <w:rFonts w:ascii="Cambria Math" w:hAnsi="Cambria Math"/>
+                    </w:rPr>
+                    <m:t>t</m:t>
+                  </m:r>
+                </m:sub>
+              </m:sSub>
+            </m:e>
+          </m:acc>
+          <m:r>
+            <w:rPr>
+              <w:rFonts w:ascii="Cambria Math" w:hAnsi="Cambria Math"/>
+            </w:rPr>
+            <m:t xml:space="preserve">= </m:t>
+          </m:r>
+          <m:sSub>
+            <m:sSubPr>
+              <m:ctrlPr>
+                <w:rPr>
+                  <w:rFonts w:ascii="Cambria Math" w:hAnsi="Cambria Math"/>
+                  <w:i/>
+                </w:rPr>
+              </m:ctrlPr>
+            </m:sSubPr>
+            <m:e>
+              <m:r>
+                <w:rPr>
+                  <w:rFonts w:ascii="Cambria Math" w:hAnsi="Cambria Math"/>
+                </w:rPr>
+                <m:t>G</m:t>
+              </m:r>
+            </m:e>
+            <m:sub>
+              <m:r>
+                <w:rPr>
+                  <w:rFonts w:ascii="Cambria Math" w:hAnsi="Cambria Math"/>
+                </w:rPr>
+                <m:t>t</m:t>
+              </m:r>
+            </m:sub>
+          </m:sSub>
+          <m:sSub>
+            <m:sSubPr>
+              <m:ctrlPr>
+                <w:rPr>
+                  <w:rFonts w:ascii="Cambria Math" w:hAnsi="Cambria Math"/>
+                  <w:i/>
+                </w:rPr>
+              </m:ctrlPr>
+            </m:sSubPr>
+            <m:e>
+              <m:r>
+                <m:rPr>
+                  <m:sty m:val="p"/>
+                </m:rPr>
+                <w:rPr>
+                  <w:rFonts w:ascii="Cambria Math" w:hAnsi="Cambria Math"/>
+                </w:rPr>
+                <m:t>Σ</m:t>
+              </m:r>
+            </m:e>
+            <m:sub>
+              <m:r>
+                <w:rPr>
+                  <w:rFonts w:ascii="Cambria Math" w:hAnsi="Cambria Math"/>
+                </w:rPr>
+                <m:t>t-1</m:t>
+              </m:r>
+            </m:sub>
+          </m:sSub>
+          <m:sSubSup>
+            <m:sSubSupPr>
+              <m:ctrlPr>
+                <w:rPr>
+                  <w:rFonts w:ascii="Cambria Math" w:hAnsi="Cambria Math"/>
+                  <w:i/>
+                </w:rPr>
+              </m:ctrlPr>
+            </m:sSubSupPr>
+            <m:e>
+              <m:r>
+                <w:rPr>
+                  <w:rFonts w:ascii="Cambria Math" w:hAnsi="Cambria Math"/>
+                </w:rPr>
+                <m:t>G</m:t>
+              </m:r>
+            </m:e>
+            <m:sub>
+              <m:r>
+                <w:rPr>
+                  <w:rFonts w:ascii="Cambria Math" w:hAnsi="Cambria Math"/>
+                </w:rPr>
+                <m:t>t</m:t>
+              </m:r>
+            </m:sub>
+            <m:sup>
+              <m:r>
+                <w:rPr>
+                  <w:rFonts w:ascii="Cambria Math" w:hAnsi="Cambria Math"/>
+                </w:rPr>
+                <m:t>T</m:t>
+              </m:r>
+            </m:sup>
+          </m:sSubSup>
+          <m:r>
+            <w:rPr>
+              <w:rFonts w:ascii="Cambria Math" w:hAnsi="Cambria Math"/>
+            </w:rPr>
+            <m:t xml:space="preserve">+ </m:t>
+          </m:r>
+          <m:sSub>
+            <m:sSubPr>
+              <m:ctrlPr>
+                <w:rPr>
+                  <w:rFonts w:ascii="Cambria Math" w:hAnsi="Cambria Math"/>
+                  <w:i/>
+                </w:rPr>
+              </m:ctrlPr>
+            </m:sSubPr>
+            <m:e>
+              <m:r>
+                <w:rPr>
+                  <w:rFonts w:ascii="Cambria Math" w:hAnsi="Cambria Math"/>
+                </w:rPr>
+                <m:t>R</m:t>
+              </m:r>
+            </m:e>
+            <m:sub>
+              <m:r>
+                <w:rPr>
+                  <w:rFonts w:ascii="Cambria Math" w:hAnsi="Cambria Math"/>
+                </w:rPr>
+                <m:t>t</m:t>
+              </m:r>
+            </m:sub>
+          </m:sSub>
+        </m:oMath>
+      </m:oMathPara>
+    </w:p>
+    <w:p>
+      <w:r>
+        <w:t>Since the measurement model is already linear for the specific problem, it can be represented as:</w:t>
+      </w:r>
+    </w:p>
+    <w:p>
+      <w:pPr>
+        <w:jc w:val="center"/>
+      </w:pPr>
+      <m:oMathPara>
+        <m:oMath>
+          <m:sSub>
+            <m:sSubPr>
+              <m:ctrlPr>
+                <w:rPr>
+                  <w:rFonts w:ascii="Cambria Math" w:hAnsi="Cambria Math"/>
+                  <w:i/>
+                </w:rPr>
+              </m:ctrlPr>
+            </m:sSubPr>
+            <m:e>
+              <m:r>
+                <w:rPr>
+                  <w:rFonts w:ascii="Cambria Math" w:hAnsi="Cambria Math"/>
+                </w:rPr>
+                <m:t>H</m:t>
+              </m:r>
+            </m:e>
+            <m:sub>
+              <m:r>
+                <w:rPr>
+                  <w:rFonts w:ascii="Cambria Math" w:hAnsi="Cambria Math"/>
+                </w:rPr>
+                <m:t>t</m:t>
+              </m:r>
+            </m:sub>
+          </m:sSub>
+          <m:r>
+            <w:rPr>
+              <w:rFonts w:ascii="Cambria Math" w:hAnsi="Cambria Math"/>
+            </w:rPr>
+            <m:t xml:space="preserve">= </m:t>
+          </m:r>
+          <m:d>
+            <m:dPr>
+              <m:begChr m:val="["/>
+              <m:endChr m:val="]"/>
+              <m:ctrlPr>
+                <w:rPr>
+                  <w:rFonts w:ascii="Cambria Math" w:hAnsi="Cambria Math"/>
+                  <w:i/>
+                </w:rPr>
+              </m:ctrlPr>
+            </m:dPr>
+            <m:e>
+              <m:m>
+                <m:mPr>
+                  <m:mcs>
+                    <m:mc>
+                      <m:mcPr>
+                        <m:count m:val="3"/>
+                        <m:mcJc m:val="center"/>
+                      </m:mcPr>
+                    </m:mc>
+                  </m:mcs>
+                  <m:ctrlPr>
+                    <w:rPr>
+                      <w:rFonts w:ascii="Cambria Math" w:hAnsi="Cambria Math"/>
+                      <w:i/>
+                    </w:rPr>
+                  </m:ctrlPr>
+                </m:mPr>
+                <m:mr>
+                  <m:e>
+                    <m:m>
+                      <m:mPr>
+                        <m:mcs>
+                          <m:mc>
+                            <m:mcPr>
+                              <m:count m:val="2"/>
+                              <m:mcJc m:val="center"/>
+                            </m:mcPr>
+                          </m:mc>
+                        </m:mcs>
+                        <m:ctrlPr>
+                          <w:rPr>
+                            <w:rFonts w:ascii="Cambria Math" w:hAnsi="Cambria Math"/>
+                            <w:i/>
+                          </w:rPr>
+                        </m:ctrlPr>
+                      </m:mPr>
+                      <m:mr>
+                        <m:e>
+                          <m:r>
+                            <w:rPr>
+                              <w:rFonts w:ascii="Cambria Math" w:hAnsi="Cambria Math"/>
+                            </w:rPr>
+                            <m:t>1</m:t>
+                          </m:r>
+                        </m:e>
+                        <m:e>
+                          <m:r>
+                            <w:rPr>
+                              <w:rFonts w:ascii="Cambria Math" w:hAnsi="Cambria Math"/>
+                            </w:rPr>
+                            <m:t>0</m:t>
+                          </m:r>
+                        </m:e>
+                      </m:mr>
+                      <m:mr>
+                        <m:e>
+                          <m:r>
+                            <w:rPr>
+                              <w:rFonts w:ascii="Cambria Math" w:hAnsi="Cambria Math"/>
+                            </w:rPr>
+                            <m:t>0</m:t>
+                          </m:r>
+                        </m:e>
+                        <m:e>
+                          <m:r>
+                            <w:rPr>
+                              <w:rFonts w:ascii="Cambria Math" w:hAnsi="Cambria Math"/>
+                            </w:rPr>
+                            <m:t>1</m:t>
+                          </m:r>
+                        </m:e>
+                      </m:mr>
+                      <m:mr>
+                        <m:e>
+                          <m:r>
+                            <w:rPr>
+                              <w:rFonts w:ascii="Cambria Math" w:hAnsi="Cambria Math"/>
+                            </w:rPr>
+                            <m:t>0</m:t>
+                          </m:r>
+                        </m:e>
+                        <m:e>
+                          <m:r>
+                            <w:rPr>
+                              <w:rFonts w:ascii="Cambria Math" w:hAnsi="Cambria Math"/>
+                            </w:rPr>
+                            <m:t>0</m:t>
+                          </m:r>
+                        </m:e>
+                      </m:mr>
+                    </m:m>
+                  </m:e>
+                  <m:e>
+                    <m:m>
+                      <m:mPr>
+                        <m:mcs>
+                          <m:mc>
+                            <m:mcPr>
+                              <m:count m:val="2"/>
+                              <m:mcJc m:val="center"/>
+                            </m:mcPr>
+                          </m:mc>
+                        </m:mcs>
+                        <m:ctrlPr>
+                          <w:rPr>
+                            <w:rFonts w:ascii="Cambria Math" w:hAnsi="Cambria Math"/>
+                            <w:i/>
+                          </w:rPr>
+                        </m:ctrlPr>
+                      </m:mPr>
+                      <m:mr>
+                        <m:e>
+                          <m:r>
+                            <w:rPr>
+                              <w:rFonts w:ascii="Cambria Math" w:hAnsi="Cambria Math"/>
+                            </w:rPr>
+                            <m:t>0</m:t>
+                          </m:r>
+                        </m:e>
+                        <m:e>
+                          <m:r>
+                            <w:rPr>
+                              <w:rFonts w:ascii="Cambria Math" w:hAnsi="Cambria Math"/>
+                            </w:rPr>
+                            <m:t>0</m:t>
+                          </m:r>
+                        </m:e>
+                      </m:mr>
+                      <m:mr>
+                        <m:e>
+                          <m:r>
+                            <w:rPr>
+                              <w:rFonts w:ascii="Cambria Math" w:hAnsi="Cambria Math"/>
+                            </w:rPr>
+                            <m:t>0</m:t>
+                          </m:r>
+                        </m:e>
+                        <m:e>
+                          <m:r>
+                            <w:rPr>
+                              <w:rFonts w:ascii="Cambria Math" w:hAnsi="Cambria Math"/>
+                            </w:rPr>
+                            <m:t>0</m:t>
+                          </m:r>
+                        </m:e>
+                      </m:mr>
+                      <m:mr>
+                        <m:e>
+                          <m:r>
+                            <w:rPr>
+                              <w:rFonts w:ascii="Cambria Math" w:hAnsi="Cambria Math"/>
+                            </w:rPr>
+                            <m:t>1</m:t>
+                          </m:r>
+                        </m:e>
+                        <m:e>
+                          <m:r>
+                            <w:rPr>
+                              <w:rFonts w:ascii="Cambria Math" w:hAnsi="Cambria Math"/>
+                            </w:rPr>
+                            <m:t>0</m:t>
+                          </m:r>
+                        </m:e>
+                      </m:mr>
+                    </m:m>
+                  </m:e>
+                  <m:e>
+                    <m:m>
+                      <m:mPr>
+                        <m:mcs>
+                          <m:mc>
+                            <m:mcPr>
+                              <m:count m:val="2"/>
+                              <m:mcJc m:val="center"/>
+                            </m:mcPr>
+                          </m:mc>
+                        </m:mcs>
+                        <m:ctrlPr>
+                          <w:rPr>
+                            <w:rFonts w:ascii="Cambria Math" w:hAnsi="Cambria Math"/>
+                            <w:i/>
+                          </w:rPr>
+                        </m:ctrlPr>
+                      </m:mPr>
+                      <m:mr>
+                        <m:e>
+                          <m:r>
+                            <w:rPr>
+                              <w:rFonts w:ascii="Cambria Math" w:hAnsi="Cambria Math"/>
+                            </w:rPr>
+                            <m:t>0</m:t>
+                          </m:r>
+                        </m:e>
+                        <m:e>
+                          <m:r>
+                            <w:rPr>
+                              <w:rFonts w:ascii="Cambria Math" w:hAnsi="Cambria Math"/>
+                            </w:rPr>
+                            <m:t>0</m:t>
+                          </m:r>
+                        </m:e>
+                      </m:mr>
+                      <m:mr>
+                        <m:e>
+                          <m:r>
+                            <w:rPr>
+                              <w:rFonts w:ascii="Cambria Math" w:hAnsi="Cambria Math"/>
+                            </w:rPr>
+                            <m:t>0</m:t>
+                          </m:r>
+                        </m:e>
+                        <m:e>
+                          <m:r>
+                            <w:rPr>
+                              <w:rFonts w:ascii="Cambria Math" w:hAnsi="Cambria Math"/>
+                            </w:rPr>
+                            <m:t>0</m:t>
+                          </m:r>
+                        </m:e>
+                      </m:mr>
+                      <m:mr>
+                        <m:e>
+                          <m:r>
+                            <w:rPr>
+                              <w:rFonts w:ascii="Cambria Math" w:hAnsi="Cambria Math"/>
+                            </w:rPr>
+                            <m:t>0</m:t>
+                          </m:r>
+                        </m:e>
+                        <m:e>
+                          <m:r>
+                            <w:rPr>
+                              <w:rFonts w:ascii="Cambria Math" w:hAnsi="Cambria Math"/>
+                            </w:rPr>
+                            <m:t>0</m:t>
+                          </m:r>
+                        </m:e>
+                      </m:mr>
+                    </m:m>
+                  </m:e>
+                </m:mr>
+              </m:m>
+            </m:e>
+          </m:d>
+        </m:oMath>
+      </m:oMathPara>
+    </w:p>
+    <w:p>
+      <w:r>
+        <w:t>The measurement update equations can then be written as:</w:t>
+      </w:r>
+    </w:p>
+    <w:p>
+      <w:pPr>
+        <w:jc w:val="center"/>
+      </w:pPr>
+      <m:oMathPara>
+        <m:oMath>
+          <m:sSub>
+            <m:sSubPr>
+              <m:ctrlPr>
+                <w:rPr>
+                  <w:rFonts w:ascii="Cambria Math" w:hAnsi="Cambria Math"/>
+                  <w:i/>
+                </w:rPr>
+              </m:ctrlPr>
+            </m:sSubPr>
+            <m:e>
+              <m:r>
+                <w:rPr>
+                  <w:rFonts w:ascii="Cambria Math" w:hAnsi="Cambria Math"/>
+                </w:rPr>
+                <m:t>K</m:t>
+              </m:r>
+            </m:e>
+            <m:sub>
+              <m:r>
+                <w:rPr>
+                  <w:rFonts w:ascii="Cambria Math" w:hAnsi="Cambria Math"/>
+                </w:rPr>
+                <m:t>t</m:t>
+              </m:r>
+            </m:sub>
+          </m:sSub>
+          <m:r>
+            <w:rPr>
+              <w:rFonts w:ascii="Cambria Math" w:hAnsi="Cambria Math"/>
+            </w:rPr>
+            <m:t xml:space="preserve">= </m:t>
+          </m:r>
+          <m:acc>
+            <m:accPr>
+              <m:chr m:val="̅"/>
+              <m:ctrlPr>
+                <w:rPr>
+                  <w:rFonts w:ascii="Cambria Math" w:hAnsi="Cambria Math"/>
+                  <w:i/>
+                </w:rPr>
+              </m:ctrlPr>
+            </m:accPr>
+            <m:e>
+              <m:sSub>
+                <m:sSubPr>
+                  <m:ctrlPr>
+                    <w:rPr>
+                      <w:rFonts w:ascii="Cambria Math" w:hAnsi="Cambria Math"/>
+                      <w:i/>
+                    </w:rPr>
+                  </m:ctrlPr>
+                </m:sSubPr>
+                <m:e>
+                  <m:r>
+                    <m:rPr>
+                      <m:sty m:val="p"/>
+                    </m:rPr>
+                    <w:rPr>
+                      <w:rFonts w:ascii="Cambria Math" w:hAnsi="Cambria Math"/>
+                    </w:rPr>
+                    <m:t>Σ</m:t>
+                  </m:r>
+                </m:e>
+                <m:sub>
+                  <m:r>
+                    <w:rPr>
+                      <w:rFonts w:ascii="Cambria Math" w:hAnsi="Cambria Math"/>
+                    </w:rPr>
+                    <m:t>t</m:t>
+                  </m:r>
+                </m:sub>
+              </m:sSub>
+            </m:e>
+          </m:acc>
+          <m:sSubSup>
+            <m:sSubSupPr>
+              <m:ctrlPr>
+                <w:rPr>
+                  <w:rFonts w:ascii="Cambria Math" w:hAnsi="Cambria Math"/>
+                  <w:i/>
+                </w:rPr>
+              </m:ctrlPr>
+            </m:sSubSupPr>
+            <m:e>
+              <m:r>
+                <w:rPr>
+                  <w:rFonts w:ascii="Cambria Math" w:hAnsi="Cambria Math"/>
+                </w:rPr>
+                <m:t>H</m:t>
+              </m:r>
+            </m:e>
+            <m:sub>
+              <m:r>
+                <w:rPr>
+                  <w:rFonts w:ascii="Cambria Math" w:hAnsi="Cambria Math"/>
+                </w:rPr>
+                <m:t>t</m:t>
+              </m:r>
+            </m:sub>
+            <m:sup>
+              <m:r>
+                <w:rPr>
+                  <w:rFonts w:ascii="Cambria Math" w:hAnsi="Cambria Math"/>
+                </w:rPr>
+                <m:t>T</m:t>
+              </m:r>
+            </m:sup>
+          </m:sSubSup>
+          <m:sSup>
+            <m:sSupPr>
+              <m:ctrlPr>
+                <w:rPr>
+                  <w:rFonts w:ascii="Cambria Math" w:hAnsi="Cambria Math"/>
+                  <w:i/>
+                </w:rPr>
+              </m:ctrlPr>
+            </m:sSupPr>
+            <m:e>
+              <m:d>
+                <m:dPr>
+                  <m:ctrlPr>
+                    <w:rPr>
+                      <w:rFonts w:ascii="Cambria Math" w:hAnsi="Cambria Math"/>
+                      <w:i/>
+                    </w:rPr>
+                  </m:ctrlPr>
+                </m:dPr>
+                <m:e>
+                  <m:sSub>
+                    <m:sSubPr>
+                      <m:ctrlPr>
+                        <w:rPr>
+                          <w:rFonts w:ascii="Cambria Math" w:hAnsi="Cambria Math"/>
+                          <w:i/>
+                        </w:rPr>
+                      </m:ctrlPr>
+                    </m:sSubPr>
+                    <m:e>
+                      <m:r>
+                        <w:rPr>
+                          <w:rFonts w:ascii="Cambria Math" w:hAnsi="Cambria Math"/>
+                        </w:rPr>
+                        <m:t>H</m:t>
+                      </m:r>
+                    </m:e>
+                    <m:sub>
+                      <m:r>
+                        <w:rPr>
+                          <w:rFonts w:ascii="Cambria Math" w:hAnsi="Cambria Math"/>
+                        </w:rPr>
+                        <m:t>t</m:t>
+                      </m:r>
+                    </m:sub>
+                  </m:sSub>
+                  <m:r>
+                    <w:rPr>
+                      <w:rFonts w:ascii="Cambria Math" w:hAnsi="Cambria Math"/>
+                    </w:rPr>
+                    <m:t xml:space="preserve"> </m:t>
+                  </m:r>
+                  <m:acc>
+                    <m:accPr>
+                      <m:chr m:val="̅"/>
+                      <m:ctrlPr>
+                        <w:rPr>
+                          <w:rFonts w:ascii="Cambria Math" w:hAnsi="Cambria Math"/>
+                          <w:i/>
+                        </w:rPr>
+                      </m:ctrlPr>
+                    </m:accPr>
+                    <m:e>
+                      <m:sSub>
+                        <m:sSubPr>
+                          <m:ctrlPr>
+                            <w:rPr>
+                              <w:rFonts w:ascii="Cambria Math" w:hAnsi="Cambria Math"/>
+                              <w:i/>
+                            </w:rPr>
+                          </m:ctrlPr>
+                        </m:sSubPr>
+                        <m:e>
+                          <m:r>
+                            <m:rPr>
+                              <m:sty m:val="p"/>
+                            </m:rPr>
+                            <w:rPr>
+                              <w:rFonts w:ascii="Cambria Math" w:hAnsi="Cambria Math"/>
+                            </w:rPr>
+                            <m:t>Σ</m:t>
+                          </m:r>
+                        </m:e>
+                        <m:sub>
+                          <m:r>
+                            <w:rPr>
+                              <w:rFonts w:ascii="Cambria Math" w:hAnsi="Cambria Math"/>
+                            </w:rPr>
+                            <m:t>t</m:t>
+                          </m:r>
+                        </m:sub>
+                      </m:sSub>
+                    </m:e>
+                  </m:acc>
+                  <m:sSubSup>
+                    <m:sSubSupPr>
+                      <m:ctrlPr>
+                        <w:rPr>
+                          <w:rFonts w:ascii="Cambria Math" w:hAnsi="Cambria Math"/>
+                          <w:i/>
+                        </w:rPr>
+                      </m:ctrlPr>
+                    </m:sSubSupPr>
+                    <m:e>
+                      <m:r>
+                        <w:rPr>
+                          <w:rFonts w:ascii="Cambria Math" w:hAnsi="Cambria Math"/>
+                        </w:rPr>
+                        <m:t>H</m:t>
+                      </m:r>
+                    </m:e>
+                    <m:sub>
+                      <m:r>
+                        <w:rPr>
+                          <w:rFonts w:ascii="Cambria Math" w:hAnsi="Cambria Math"/>
+                        </w:rPr>
+                        <m:t>t</m:t>
+                      </m:r>
+                    </m:sub>
+                    <m:sup>
+                      <m:r>
+                        <w:rPr>
+                          <w:rFonts w:ascii="Cambria Math" w:hAnsi="Cambria Math"/>
+                        </w:rPr>
+                        <m:t>T</m:t>
+                      </m:r>
+                    </m:sup>
+                  </m:sSubSup>
+                  <m:r>
+                    <w:rPr>
+                      <w:rFonts w:ascii="Cambria Math" w:hAnsi="Cambria Math"/>
+                    </w:rPr>
+                    <m:t>+Q</m:t>
+                  </m:r>
+                </m:e>
+              </m:d>
+            </m:e>
+            <m:sup>
+              <m:r>
+                <w:rPr>
+                  <w:rFonts w:ascii="Cambria Math" w:hAnsi="Cambria Math"/>
+                </w:rPr>
+                <m:t>-1</m:t>
+              </m:r>
+            </m:sup>
+          </m:sSup>
+        </m:oMath>
+      </m:oMathPara>
+    </w:p>
+    <w:p>
+      <w:pPr>
+        <w:jc w:val="center"/>
+      </w:pPr>
+      <m:oMathPara>
+        <m:oMath>
+          <m:sSub>
+            <m:sSubPr>
+              <m:ctrlPr>
+                <w:rPr>
+                  <w:rFonts w:ascii="Cambria Math" w:hAnsi="Cambria Math"/>
+                  <w:i/>
+                </w:rPr>
+              </m:ctrlPr>
+            </m:sSubPr>
+            <m:e>
+              <m:r>
+                <w:rPr>
+                  <w:rFonts w:ascii="Cambria Math" w:hAnsi="Cambria Math"/>
+                </w:rPr>
+                <m:t>μ</m:t>
+              </m:r>
+            </m:e>
+            <m:sub>
+              <m:r>
+                <w:rPr>
+                  <w:rFonts w:ascii="Cambria Math" w:hAnsi="Cambria Math"/>
+                </w:rPr>
+                <m:t xml:space="preserve">t= </m:t>
+              </m:r>
+            </m:sub>
+          </m:sSub>
+          <m:acc>
+            <m:accPr>
+              <m:chr m:val="̅"/>
+              <m:ctrlPr>
+                <w:rPr>
+                  <w:rFonts w:ascii="Cambria Math" w:hAnsi="Cambria Math"/>
+                  <w:i/>
+                </w:rPr>
+              </m:ctrlPr>
+            </m:accPr>
+            <m:e>
+              <m:sSub>
+                <m:sSubPr>
+                  <m:ctrlPr>
+                    <w:rPr>
+                      <w:rFonts w:ascii="Cambria Math" w:hAnsi="Cambria Math"/>
+                      <w:i/>
+                    </w:rPr>
+                  </m:ctrlPr>
+                </m:sSubPr>
+                <m:e>
+                  <m:r>
+                    <w:rPr>
+                      <w:rFonts w:ascii="Cambria Math" w:hAnsi="Cambria Math"/>
+                    </w:rPr>
+                    <m:t>μ</m:t>
+                  </m:r>
+                </m:e>
+                <m:sub>
+                  <m:r>
+                    <w:rPr>
+                      <w:rFonts w:ascii="Cambria Math" w:hAnsi="Cambria Math"/>
+                    </w:rPr>
+                    <m:t>t</m:t>
+                  </m:r>
+                </m:sub>
+              </m:sSub>
+            </m:e>
+          </m:acc>
+          <m:r>
+            <w:rPr>
+              <w:rFonts w:ascii="Cambria Math" w:hAnsi="Cambria Math"/>
+            </w:rPr>
+            <m:t xml:space="preserve">+ </m:t>
+          </m:r>
+          <m:sSub>
+            <m:sSubPr>
+              <m:ctrlPr>
+                <w:rPr>
+                  <w:rFonts w:ascii="Cambria Math" w:hAnsi="Cambria Math"/>
+                  <w:i/>
+                </w:rPr>
+              </m:ctrlPr>
+            </m:sSubPr>
+            <m:e>
+              <m:r>
+                <w:rPr>
+                  <w:rFonts w:ascii="Cambria Math" w:hAnsi="Cambria Math"/>
+                </w:rPr>
+                <m:t>K</m:t>
+              </m:r>
+            </m:e>
+            <m:sub>
+              <m:r>
+                <w:rPr>
+                  <w:rFonts w:ascii="Cambria Math" w:hAnsi="Cambria Math"/>
+                </w:rPr>
+                <m:t>t</m:t>
+              </m:r>
+            </m:sub>
+          </m:sSub>
+          <m:d>
+            <m:dPr>
+              <m:ctrlPr>
+                <w:rPr>
+                  <w:rFonts w:ascii="Cambria Math" w:hAnsi="Cambria Math"/>
+                  <w:i/>
+                </w:rPr>
+              </m:ctrlPr>
+            </m:dPr>
+            <m:e>
+              <m:sSub>
+                <m:sSubPr>
+                  <m:ctrlPr>
+                    <w:rPr>
+                      <w:rFonts w:ascii="Cambria Math" w:hAnsi="Cambria Math"/>
+                      <w:i/>
+                    </w:rPr>
+                  </m:ctrlPr>
+                </m:sSubPr>
+                <m:e>
+                  <m:r>
+                    <w:rPr>
+                      <w:rFonts w:ascii="Cambria Math" w:hAnsi="Cambria Math"/>
+                    </w:rPr>
+                    <m:t>y</m:t>
+                  </m:r>
+                </m:e>
+                <m:sub>
+                  <m:r>
+                    <w:rPr>
+                      <w:rFonts w:ascii="Cambria Math" w:hAnsi="Cambria Math"/>
+                    </w:rPr>
+                    <m:t>t</m:t>
+                  </m:r>
+                </m:sub>
+              </m:sSub>
+              <m:r>
+                <w:rPr>
+                  <w:rFonts w:ascii="Cambria Math" w:hAnsi="Cambria Math"/>
+                </w:rPr>
+                <m:t>-h</m:t>
+              </m:r>
+              <m:d>
+                <m:dPr>
+                  <m:ctrlPr>
+                    <w:rPr>
+                      <w:rFonts w:ascii="Cambria Math" w:hAnsi="Cambria Math"/>
+                      <w:i/>
+                    </w:rPr>
+                  </m:ctrlPr>
+                </m:dPr>
+                <m:e>
+                  <m:acc>
+                    <m:accPr>
+                      <m:chr m:val="̅"/>
+                      <m:ctrlPr>
+                        <w:rPr>
+                          <w:rFonts w:ascii="Cambria Math" w:hAnsi="Cambria Math"/>
+                          <w:i/>
+                        </w:rPr>
+                      </m:ctrlPr>
+                    </m:accPr>
+                    <m:e>
+                      <m:sSub>
+                        <m:sSubPr>
+                          <m:ctrlPr>
+                            <w:rPr>
+                              <w:rFonts w:ascii="Cambria Math" w:hAnsi="Cambria Math"/>
+                              <w:i/>
+                            </w:rPr>
+                          </m:ctrlPr>
+                        </m:sSubPr>
+                        <m:e>
+                          <m:r>
+                            <w:rPr>
+                              <w:rFonts w:ascii="Cambria Math" w:hAnsi="Cambria Math"/>
+                            </w:rPr>
+                            <m:t>μ</m:t>
+                          </m:r>
+                        </m:e>
+                        <m:sub>
+                          <m:r>
+                            <w:rPr>
+                              <w:rFonts w:ascii="Cambria Math" w:hAnsi="Cambria Math"/>
+                            </w:rPr>
+                            <m:t>t</m:t>
+                          </m:r>
+                        </m:sub>
+                      </m:sSub>
+                    </m:e>
+                  </m:acc>
+                </m:e>
+              </m:d>
+            </m:e>
+          </m:d>
+        </m:oMath>
+      </m:oMathPara>
+    </w:p>
+    <w:p>
+      <w:pPr>
+        <w:jc w:val="center"/>
+      </w:pPr>
+      <m:oMathPara>
+        <m:oMath>
+          <m:sSub>
+            <m:sSubPr>
+              <m:ctrlPr>
+                <w:rPr>
+                  <w:rFonts w:ascii="Cambria Math" w:hAnsi="Cambria Math"/>
+                  <w:i/>
+                </w:rPr>
+              </m:ctrlPr>
+            </m:sSubPr>
+            <m:e>
+              <m:r>
+                <m:rPr>
+                  <m:sty m:val="p"/>
+                </m:rPr>
+                <w:rPr>
+                  <w:rFonts w:ascii="Cambria Math" w:hAnsi="Cambria Math"/>
+                </w:rPr>
+                <m:t>Σ</m:t>
+              </m:r>
+            </m:e>
+            <m:sub>
+              <m:r>
+                <w:rPr>
+                  <w:rFonts w:ascii="Cambria Math" w:hAnsi="Cambria Math"/>
+                </w:rPr>
+                <m:t>t</m:t>
+              </m:r>
+            </m:sub>
+          </m:sSub>
+          <m:r>
+            <w:rPr>
+              <w:rFonts w:ascii="Cambria Math" w:hAnsi="Cambria Math"/>
+            </w:rPr>
+            <m:t>=</m:t>
+          </m:r>
+          <m:r>
+            <w:rPr>
+              <w:rFonts w:ascii="Cambria Math" w:hAnsi="Cambria Math"/>
+            </w:rPr>
+            <m:t xml:space="preserve">(I- </m:t>
+          </m:r>
+          <m:sSub>
+            <m:sSubPr>
+              <m:ctrlPr>
+                <w:rPr>
+                  <w:rFonts w:ascii="Cambria Math" w:hAnsi="Cambria Math"/>
+                  <w:i/>
+                </w:rPr>
+              </m:ctrlPr>
+            </m:sSubPr>
+            <m:e>
+              <m:r>
+                <w:rPr>
+                  <w:rFonts w:ascii="Cambria Math" w:hAnsi="Cambria Math"/>
+                </w:rPr>
+                <m:t>K</m:t>
+              </m:r>
+            </m:e>
+            <m:sub>
+              <m:r>
+                <w:rPr>
+                  <w:rFonts w:ascii="Cambria Math" w:hAnsi="Cambria Math"/>
+                </w:rPr>
+                <m:t>t</m:t>
+              </m:r>
+            </m:sub>
+          </m:sSub>
+          <m:sSub>
+            <m:sSubPr>
+              <m:ctrlPr>
+                <w:rPr>
+                  <w:rFonts w:ascii="Cambria Math" w:hAnsi="Cambria Math"/>
+                  <w:i/>
+                </w:rPr>
+              </m:ctrlPr>
+            </m:sSubPr>
+            <m:e>
+              <m:r>
+                <w:rPr>
+                  <w:rFonts w:ascii="Cambria Math" w:hAnsi="Cambria Math"/>
+                </w:rPr>
+                <m:t>H</m:t>
+              </m:r>
+            </m:e>
+            <m:sub>
+              <m:r>
+                <w:rPr>
+                  <w:rFonts w:ascii="Cambria Math" w:hAnsi="Cambria Math"/>
+                </w:rPr>
+                <m:t>t</m:t>
+              </m:r>
+            </m:sub>
+          </m:sSub>
+          <m:r>
+            <w:rPr>
+              <w:rFonts w:ascii="Cambria Math" w:hAnsi="Cambria Math"/>
+            </w:rPr>
+            <m:t xml:space="preserve">) </m:t>
+          </m:r>
+          <m:acc>
+            <m:accPr>
+              <m:chr m:val="̅"/>
+              <m:ctrlPr>
+                <w:rPr>
+                  <w:rFonts w:ascii="Cambria Math" w:hAnsi="Cambria Math"/>
+                  <w:i/>
+                </w:rPr>
+              </m:ctrlPr>
+            </m:accPr>
+            <m:e>
+              <m:sSub>
+                <m:sSubPr>
+                  <m:ctrlPr>
+                    <w:rPr>
+                      <w:rFonts w:ascii="Cambria Math" w:hAnsi="Cambria Math"/>
+                      <w:i/>
+                    </w:rPr>
+                  </m:ctrlPr>
+                </m:sSubPr>
+                <m:e>
+                  <m:r>
+                    <m:rPr>
+                      <m:sty m:val="p"/>
+                    </m:rPr>
+                    <w:rPr>
+                      <w:rFonts w:ascii="Cambria Math" w:hAnsi="Cambria Math"/>
+                    </w:rPr>
+                    <m:t>Σ</m:t>
+                  </m:r>
+                </m:e>
+                <m:sub>
+                  <m:r>
+                    <w:rPr>
+                      <w:rFonts w:ascii="Cambria Math" w:hAnsi="Cambria Math"/>
+                    </w:rPr>
+                    <m:t>t</m:t>
+                  </m:r>
+                </m:sub>
+              </m:sSub>
+            </m:e>
+          </m:acc>
+          <m:r>
+            <w:rPr>
+              <w:rFonts w:ascii="Cambria Math" w:hAnsi="Cambria Math"/>
+            </w:rPr>
+            <m:t xml:space="preserve"> </m:t>
+          </m:r>
+        </m:oMath>
+      </m:oMathPara>
+    </w:p>
+    <w:p>
+      <w:r>
+        <w:lastRenderedPageBreak/>
+        <w:t>The update equations were then used with the rotation inputs of w</w:t>
+      </w:r>
+      <w:r>
+        <w:rPr>
+          <w:vertAlign w:val="subscript"/>
+        </w:rPr>
+        <w:t>1</w:t>
+      </w:r>
+      <w:r>
+        <w:t xml:space="preserve"> = -1.5 rad/s, w</w:t>
+      </w:r>
+      <w:r>
+        <w:rPr>
+          <w:vertAlign w:val="subscript"/>
+        </w:rPr>
+        <w:t>2</w:t>
+      </w:r>
+      <w:r>
+        <w:t xml:space="preserve"> = 2.0 rad/s and w</w:t>
+      </w:r>
+      <w:r>
+        <w:rPr>
+          <w:vertAlign w:val="subscript"/>
+        </w:rPr>
+        <w:t>3</w:t>
+      </w:r>
+      <w:r>
+        <w:t xml:space="preserve"> = 1.0 rad/s over a 15 second simulation.</w:t>
+      </w:r>
+      <w:r>
+        <w:t xml:space="preserve">  The measured and estimated</w:t>
+      </w:r>
+      <w:r>
+        <w:t xml:space="preserve"> </w:t>
+      </w:r>
+      <w:r>
+        <w:t>positions of the robot in the x, y directions are</w:t>
+      </w:r>
+      <w:r>
+        <w:t xml:space="preserve"> illustrated in the figures below</w:t>
+      </w:r>
+      <w:r>
+        <w:t>, with the estimate shown in red and the measurements in blue.</w:t>
+      </w:r>
+      <w:r>
+        <w:t xml:space="preserve"> The x and y position correct themselves after slight divergences at the start and the theta </w:t>
+      </w:r>
+      <w:proofErr w:type="spellStart"/>
+      <w:r>
+        <w:t>positon</w:t>
+      </w:r>
+      <w:proofErr w:type="spellEnd"/>
+      <w:r>
+        <w:t xml:space="preserve"> is pretty accurately predicted.</w:t>
+      </w:r>
+    </w:p>
+    <w:tbl>
+      <w:tblPr>
+        <w:tblStyle w:val="TableGrid"/>
+        <w:tblW w:w="9590" w:type="dxa"/>
+        <w:tblBorders>
+          <w:top w:val="none" w:sz="0" w:space="0" w:color="auto"/>
+          <w:left w:val="none" w:sz="0" w:space="0" w:color="auto"/>
+          <w:bottom w:val="none" w:sz="0" w:space="0" w:color="auto"/>
+          <w:right w:val="none" w:sz="0" w:space="0" w:color="auto"/>
+          <w:insideH w:val="none" w:sz="0" w:space="0" w:color="auto"/>
+          <w:insideV w:val="none" w:sz="0" w:space="0" w:color="auto"/>
+        </w:tblBorders>
+        <w:tblLayout w:type="fixed"/>
+        <w:tblLook w:val="04A0" w:firstRow="1" w:lastRow="0" w:firstColumn="1" w:lastColumn="0" w:noHBand="0" w:noVBand="1"/>
+      </w:tblPr>
+      <w:tblGrid>
+        <w:gridCol w:w="3510"/>
+        <w:gridCol w:w="3119"/>
+        <w:gridCol w:w="2961"/>
+      </w:tblGrid>
+      <w:tr>
+        <w:tc>
+          <w:tcPr>
+            <w:tcW w:w="3510" w:type="dxa"/>
+          </w:tcPr>
+          <w:p>
+            <w:r>
+              <w:rPr>
+                <w:noProof/>
+              </w:rPr>
+              <w:drawing>
+                <wp:inline distT="0" distB="0" distL="0" distR="0" wp14:anchorId="042E1B30" wp14:editId="0557E1F3">
+                  <wp:extent cx="2087353" cy="1561723"/>
+                  <wp:effectExtent l="0" t="0" r="0" b="0"/>
+                  <wp:docPr id="2" name="Picture 2"/>
+                  <wp:cNvGraphicFramePr>
+                    <a:graphicFrameLocks xmlns:a="http://schemas.openxmlformats.org/drawingml/2006/main" noChangeAspect="1"/>
+                  </wp:cNvGraphicFramePr>
+                  <a:graphic xmlns:a="http://schemas.openxmlformats.org/drawingml/2006/main">
+                    <a:graphicData uri="http://schemas.openxmlformats.org/drawingml/2006/picture">
+                      <pic:pic xmlns:pic="http://schemas.openxmlformats.org/drawingml/2006/picture">
+                        <pic:nvPicPr>
+                          <pic:cNvPr id="0" name="absolute_x.png"/>
+                          <pic:cNvPicPr/>
+                        </pic:nvPicPr>
+                        <pic:blipFill>
+                          <a:blip r:embed="rId13">
+                            <a:extLst>
+                              <a:ext uri="{28A0092B-C50C-407E-A947-70E740481C1C}">
+                                <a14:useLocalDpi xmlns:a14="http://schemas.microsoft.com/office/drawing/2010/main" val="0"/>
+                              </a:ext>
+                            </a:extLst>
+                          </a:blip>
+                          <a:stretch>
+                            <a:fillRect/>
+                          </a:stretch>
+                        </pic:blipFill>
+                        <pic:spPr>
+                          <a:xfrm>
+                            <a:off x="0" y="0"/>
+                            <a:ext cx="2088269" cy="1562408"/>
+                          </a:xfrm>
+                          <a:prstGeom prst="rect">
+                            <a:avLst/>
+                          </a:prstGeom>
+                        </pic:spPr>
+                      </pic:pic>
+                    </a:graphicData>
+                  </a:graphic>
+                </wp:inline>
+              </w:drawing>
+            </w:r>
+          </w:p>
+        </w:tc>
+        <w:tc>
+          <w:tcPr>
+            <w:tcW w:w="3119" w:type="dxa"/>
+          </w:tcPr>
+          <w:p>
+            <w:r>
+              <w:rPr>
+                <w:noProof/>
+              </w:rPr>
+              <w:drawing>
+                <wp:inline distT="0" distB="0" distL="0" distR="0" wp14:anchorId="287E7625" wp14:editId="742C6824">
+                  <wp:extent cx="2099452" cy="1570776"/>
+                  <wp:effectExtent l="0" t="0" r="8890" b="4445"/>
+                  <wp:docPr id="3" name="Picture 3"/>
+                  <wp:cNvGraphicFramePr>
+                    <a:graphicFrameLocks xmlns:a="http://schemas.openxmlformats.org/drawingml/2006/main" noChangeAspect="1"/>
+                  </wp:cNvGraphicFramePr>
+                  <a:graphic xmlns:a="http://schemas.openxmlformats.org/drawingml/2006/main">
+                    <a:graphicData uri="http://schemas.openxmlformats.org/drawingml/2006/picture">
+                      <pic:pic xmlns:pic="http://schemas.openxmlformats.org/drawingml/2006/picture">
+                        <pic:nvPicPr>
+                          <pic:cNvPr id="0" name="absolute_y.png"/>
+                          <pic:cNvPicPr/>
+                        </pic:nvPicPr>
+                        <pic:blipFill>
+                          <a:blip r:embed="rId14">
+                            <a:extLst>
+                              <a:ext uri="{28A0092B-C50C-407E-A947-70E740481C1C}">
+                                <a14:useLocalDpi xmlns:a14="http://schemas.microsoft.com/office/drawing/2010/main" val="0"/>
+                              </a:ext>
+                            </a:extLst>
+                          </a:blip>
+                          <a:stretch>
+                            <a:fillRect/>
+                          </a:stretch>
+                        </pic:blipFill>
+                        <pic:spPr>
+                          <a:xfrm>
+                            <a:off x="0" y="0"/>
+                            <a:ext cx="2100603" cy="1571637"/>
+                          </a:xfrm>
+                          <a:prstGeom prst="rect">
+                            <a:avLst/>
+                          </a:prstGeom>
+                        </pic:spPr>
+                      </pic:pic>
+                    </a:graphicData>
+                  </a:graphic>
+                </wp:inline>
+              </w:drawing>
+            </w:r>
+          </w:p>
+        </w:tc>
+        <w:tc>
+          <w:tcPr>
+            <w:tcW w:w="2961" w:type="dxa"/>
+          </w:tcPr>
+          <w:p>
+            <w:pPr>
+              <w:rPr>
+                <w:noProof/>
+              </w:rPr>
+            </w:pPr>
+            <w:r>
+              <w:rPr>
+                <w:noProof/>
+              </w:rPr>
+              <w:drawing>
+                <wp:inline distT="0" distB="0" distL="0" distR="0" wp14:anchorId="38137B3C" wp14:editId="51457E36">
+                  <wp:extent cx="2087113" cy="1561723"/>
+                  <wp:effectExtent l="0" t="0" r="0" b="0"/>
+                  <wp:docPr id="4" name="Picture 4"/>
+                  <wp:cNvGraphicFramePr>
+                    <a:graphicFrameLocks xmlns:a="http://schemas.openxmlformats.org/drawingml/2006/main" noChangeAspect="1"/>
+                  </wp:cNvGraphicFramePr>
+                  <a:graphic xmlns:a="http://schemas.openxmlformats.org/drawingml/2006/main">
+                    <a:graphicData uri="http://schemas.openxmlformats.org/drawingml/2006/picture">
+                      <pic:pic xmlns:pic="http://schemas.openxmlformats.org/drawingml/2006/picture">
+                        <pic:nvPicPr>
+                          <pic:cNvPr id="0" name="absolute_theta.png"/>
+                          <pic:cNvPicPr/>
+                        </pic:nvPicPr>
+                        <pic:blipFill>
+                          <a:blip r:embed="rId15">
+                            <a:extLst>
+                              <a:ext uri="{28A0092B-C50C-407E-A947-70E740481C1C}">
+                                <a14:useLocalDpi xmlns:a14="http://schemas.microsoft.com/office/drawing/2010/main" val="0"/>
+                              </a:ext>
+                            </a:extLst>
+                          </a:blip>
+                          <a:stretch>
+                            <a:fillRect/>
+                          </a:stretch>
+                        </pic:blipFill>
+                        <pic:spPr>
+                          <a:xfrm>
+                            <a:off x="0" y="0"/>
+                            <a:ext cx="2087113" cy="1561723"/>
+                          </a:xfrm>
+                          <a:prstGeom prst="rect">
+                            <a:avLst/>
+                          </a:prstGeom>
+                        </pic:spPr>
+                      </pic:pic>
+                    </a:graphicData>
+                  </a:graphic>
+                </wp:inline>
+              </w:drawing>
+            </w:r>
+          </w:p>
+        </w:tc>
+      </w:tr>
+    </w:tbl>
+    <w:p>
+      <w:r>
+        <w:t xml:space="preserve">The </w:t>
+      </w:r>
+      <w:r>
+        <w:t>measured and estimated motion of the robot is illustrated in the figures directly below. As can be seen, the angular velocities of all three wheels converge back to the measured values over time.</w:t>
+      </w:r>
+      <w:r>
+        <w:t xml:space="preserve"> </w:t>
+      </w:r>
+    </w:p>
+    <w:tbl>
+      <w:tblPr>
+        <w:tblStyle w:val="TableGrid"/>
+        <w:tblW w:w="0" w:type="auto"/>
+        <w:tblBorders>
+          <w:top w:val="none" w:sz="0" w:space="0" w:color="auto"/>
+          <w:left w:val="none" w:sz="0" w:space="0" w:color="auto"/>
+          <w:bottom w:val="none" w:sz="0" w:space="0" w:color="auto"/>
+          <w:right w:val="none" w:sz="0" w:space="0" w:color="auto"/>
+          <w:insideH w:val="none" w:sz="0" w:space="0" w:color="auto"/>
+          <w:insideV w:val="none" w:sz="0" w:space="0" w:color="auto"/>
+        </w:tblBorders>
+        <w:tblLook w:val="04A0" w:firstRow="1" w:lastRow="0" w:firstColumn="1" w:lastColumn="0" w:noHBand="0" w:noVBand="1"/>
+      </w:tblPr>
+      <w:tblGrid>
+        <w:gridCol w:w="3192"/>
+        <w:gridCol w:w="3192"/>
+        <w:gridCol w:w="3192"/>
+      </w:tblGrid>
+      <w:tr>
+        <w:tc>
+          <w:tcPr>
+            <w:tcW w:w="3192" w:type="dxa"/>
+          </w:tcPr>
+          <w:p>
+            <w:r>
+              <w:rPr>
+                <w:noProof/>
+              </w:rPr>
+              <w:drawing>
+                <wp:inline distT="0" distB="0" distL="0" distR="0" wp14:anchorId="5EF4B200" wp14:editId="18AD27C9">
+                  <wp:extent cx="1714500" cy="1282761"/>
+                  <wp:effectExtent l="0" t="0" r="0" b="12700"/>
+                  <wp:docPr id="9" name="Picture 9"/>
+                  <wp:cNvGraphicFramePr>
+                    <a:graphicFrameLocks xmlns:a="http://schemas.openxmlformats.org/drawingml/2006/main" noChangeAspect="1"/>
+                  </wp:cNvGraphicFramePr>
+                  <a:graphic xmlns:a="http://schemas.openxmlformats.org/drawingml/2006/main">
+                    <a:graphicData uri="http://schemas.openxmlformats.org/drawingml/2006/picture">
+                      <pic:pic xmlns:pic="http://schemas.openxmlformats.org/drawingml/2006/picture">
+                        <pic:nvPicPr>
+                          <pic:cNvPr id="0" name="w1.png"/>
+                          <pic:cNvPicPr/>
+                        </pic:nvPicPr>
+                        <pic:blipFill>
+                          <a:blip r:embed="rId16">
+                            <a:extLst>
+                              <a:ext uri="{28A0092B-C50C-407E-A947-70E740481C1C}">
+                                <a14:useLocalDpi xmlns:a14="http://schemas.microsoft.com/office/drawing/2010/main" val="0"/>
+                              </a:ext>
+                            </a:extLst>
+                          </a:blip>
+                          <a:stretch>
+                            <a:fillRect/>
+                          </a:stretch>
+                        </pic:blipFill>
+                        <pic:spPr>
+                          <a:xfrm>
+                            <a:off x="0" y="0"/>
+                            <a:ext cx="1715214" cy="1283295"/>
+                          </a:xfrm>
+                          <a:prstGeom prst="rect">
+                            <a:avLst/>
+                          </a:prstGeom>
+                        </pic:spPr>
+                      </pic:pic>
+                    </a:graphicData>
+                  </a:graphic>
+                </wp:inline>
+              </w:drawing>
+            </w:r>
+          </w:p>
+        </w:tc>
+        <w:tc>
+          <w:tcPr>
+            <w:tcW w:w="3192" w:type="dxa"/>
+          </w:tcPr>
+          <w:p>
+            <w:r>
+              <w:rPr>
+                <w:noProof/>
+              </w:rPr>
+              <w:drawing>
+                <wp:inline distT="0" distB="0" distL="0" distR="0" wp14:anchorId="68F3BE93" wp14:editId="3A587CF2">
+                  <wp:extent cx="1778810" cy="1328596"/>
+                  <wp:effectExtent l="0" t="0" r="0" b="0"/>
+                  <wp:docPr id="10" name="Picture 10"/>
+                  <wp:cNvGraphicFramePr>
+                    <a:graphicFrameLocks xmlns:a="http://schemas.openxmlformats.org/drawingml/2006/main" noChangeAspect="1"/>
+                  </wp:cNvGraphicFramePr>
+                  <a:graphic xmlns:a="http://schemas.openxmlformats.org/drawingml/2006/main">
+                    <a:graphicData uri="http://schemas.openxmlformats.org/drawingml/2006/picture">
+                      <pic:pic xmlns:pic="http://schemas.openxmlformats.org/drawingml/2006/picture">
+                        <pic:nvPicPr>
+                          <pic:cNvPr id="0" name="w2.png"/>
+                          <pic:cNvPicPr/>
+                        </pic:nvPicPr>
+                        <pic:blipFill>
+                          <a:blip r:embed="rId17">
+                            <a:extLst>
+                              <a:ext uri="{28A0092B-C50C-407E-A947-70E740481C1C}">
+                                <a14:useLocalDpi xmlns:a14="http://schemas.microsoft.com/office/drawing/2010/main" val="0"/>
+                              </a:ext>
+                            </a:extLst>
+                          </a:blip>
+                          <a:stretch>
+                            <a:fillRect/>
+                          </a:stretch>
+                        </pic:blipFill>
+                        <pic:spPr>
+                          <a:xfrm>
+                            <a:off x="0" y="0"/>
+                            <a:ext cx="1779153" cy="1328852"/>
+                          </a:xfrm>
+                          <a:prstGeom prst="rect">
+                            <a:avLst/>
+                          </a:prstGeom>
+                        </pic:spPr>
+                      </pic:pic>
+                    </a:graphicData>
+                  </a:graphic>
+                </wp:inline>
+              </w:drawing>
+            </w:r>
+          </w:p>
+        </w:tc>
+        <w:tc>
+          <w:tcPr>
+            <w:tcW w:w="3192" w:type="dxa"/>
+          </w:tcPr>
+          <w:p>
+            <w:r>
+              <w:rPr>
+                <w:noProof/>
+              </w:rPr>
+              <w:drawing>
+                <wp:inline distT="0" distB="0" distL="0" distR="0" wp14:anchorId="43E5B225" wp14:editId="706A11DE">
+                  <wp:extent cx="1830684" cy="1369688"/>
+                  <wp:effectExtent l="0" t="0" r="0" b="2540"/>
+                  <wp:docPr id="11" name="Picture 11"/>
+                  <wp:cNvGraphicFramePr>
+                    <a:graphicFrameLocks xmlns:a="http://schemas.openxmlformats.org/drawingml/2006/main" noChangeAspect="1"/>
+                  </wp:cNvGraphicFramePr>
+                  <a:graphic xmlns:a="http://schemas.openxmlformats.org/drawingml/2006/main">
+                    <a:graphicData uri="http://schemas.openxmlformats.org/drawingml/2006/picture">
+                      <pic:pic xmlns:pic="http://schemas.openxmlformats.org/drawingml/2006/picture">
+                        <pic:nvPicPr>
+                          <pic:cNvPr id="0" name="w3.png"/>
+                          <pic:cNvPicPr/>
+                        </pic:nvPicPr>
+                        <pic:blipFill>
+                          <a:blip r:embed="rId18">
+                            <a:extLst>
+                              <a:ext uri="{28A0092B-C50C-407E-A947-70E740481C1C}">
+                                <a14:useLocalDpi xmlns:a14="http://schemas.microsoft.com/office/drawing/2010/main" val="0"/>
+                              </a:ext>
+                            </a:extLst>
+                          </a:blip>
+                          <a:stretch>
+                            <a:fillRect/>
+                          </a:stretch>
+                        </pic:blipFill>
+                        <pic:spPr>
+                          <a:xfrm>
+                            <a:off x="0" y="0"/>
+                            <a:ext cx="1830970" cy="1369902"/>
+                          </a:xfrm>
+                          <a:prstGeom prst="rect">
+                            <a:avLst/>
+                          </a:prstGeom>
+                        </pic:spPr>
+                      </pic:pic>
+                    </a:graphicData>
+                  </a:graphic>
+                </wp:inline>
+              </w:drawing>
+            </w:r>
+          </w:p>
+        </w:tc>
+      </w:tr>
+    </w:tbl>
+    <w:p>
+      <w:r>
+        <w:t xml:space="preserve">The error ellipses were screen captured at multiple points while the simulation was running over a 50 second interval. </w:t>
+      </w:r>
+      <w:r>
+        <w:t>The illustrations are shown chronologically below.</w:t>
+      </w:r>
+      <w:r>
+        <w:t xml:space="preserve"> The prediction was set to a value far off of the actual position to start but quickly corrected itself. Immediately after this, in the third image, the prediction began to diverge a bit but quickly converged back to the actual measurements and after multiple circles, as seen in the last image, the prediction followed actual measurements fairly closely.</w:t>
+      </w:r>
       <w:bookmarkStart w:id="1" w:name="_GoBack"/>
       <w:bookmarkEnd w:id="1"/>
     </w:p>
+    <w:tbl>
+      <w:tblPr>
+        <w:tblStyle w:val="TableGrid"/>
+        <w:tblW w:w="0" w:type="auto"/>
+        <w:tblBorders>
+          <w:top w:val="none" w:sz="0" w:space="0" w:color="auto"/>
+          <w:left w:val="none" w:sz="0" w:space="0" w:color="auto"/>
+          <w:bottom w:val="none" w:sz="0" w:space="0" w:color="auto"/>
+          <w:right w:val="none" w:sz="0" w:space="0" w:color="auto"/>
+          <w:insideH w:val="none" w:sz="0" w:space="0" w:color="auto"/>
+          <w:insideV w:val="none" w:sz="0" w:space="0" w:color="auto"/>
+        </w:tblBorders>
+        <w:tblLook w:val="04A0" w:firstRow="1" w:lastRow="0" w:firstColumn="1" w:lastColumn="0" w:noHBand="0" w:noVBand="1"/>
+      </w:tblPr>
+      <w:tblGrid>
+        <w:gridCol w:w="4847"/>
+        <w:gridCol w:w="4729"/>
+      </w:tblGrid>
+      <w:tr>
+        <w:tc>
+          <w:tcPr>
+            <w:tcW w:w="4788" w:type="dxa"/>
+          </w:tcPr>
+          <w:p>
+            <w:r>
+              <w:rPr>
+                <w:noProof/>
+              </w:rPr>
+              <w:drawing>
+                <wp:inline distT="0" distB="0" distL="0" distR="0" wp14:anchorId="63473FB3" wp14:editId="28BD1924">
+                  <wp:extent cx="2969732" cy="2218099"/>
+                  <wp:effectExtent l="0" t="0" r="2540" b="0"/>
+                  <wp:docPr id="12" name="Picture 12"/>
+                  <wp:cNvGraphicFramePr>
+                    <a:graphicFrameLocks xmlns:a="http://schemas.openxmlformats.org/drawingml/2006/main" noChangeAspect="1"/>
+                  </wp:cNvGraphicFramePr>
+                  <a:graphic xmlns:a="http://schemas.openxmlformats.org/drawingml/2006/main">
+                    <a:graphicData uri="http://schemas.openxmlformats.org/drawingml/2006/picture">
+                      <pic:pic xmlns:pic="http://schemas.openxmlformats.org/drawingml/2006/picture">
+                        <pic:nvPicPr>
+                          <pic:cNvPr id="0" name="error_ellipse1.png"/>
+                          <pic:cNvPicPr/>
+                        </pic:nvPicPr>
+                        <pic:blipFill>
+                          <a:blip r:embed="rId19">
+                            <a:extLst>
+                              <a:ext uri="{28A0092B-C50C-407E-A947-70E740481C1C}">
+                                <a14:useLocalDpi xmlns:a14="http://schemas.microsoft.com/office/drawing/2010/main" val="0"/>
+                              </a:ext>
+                            </a:extLst>
+                          </a:blip>
+                          <a:stretch>
+                            <a:fillRect/>
+                          </a:stretch>
+                        </pic:blipFill>
+                        <pic:spPr>
+                          <a:xfrm>
+                            <a:off x="0" y="0"/>
+                            <a:ext cx="2971131" cy="2219144"/>
+                          </a:xfrm>
+                          <a:prstGeom prst="rect">
+                            <a:avLst/>
+                          </a:prstGeom>
+                        </pic:spPr>
+                      </pic:pic>
+                    </a:graphicData>
+                  </a:graphic>
+                </wp:inline>
+              </w:drawing>
+            </w:r>
+          </w:p>
+        </w:tc>
+        <w:tc>
+          <w:tcPr>
+            <w:tcW w:w="4788" w:type="dxa"/>
+          </w:tcPr>
+          <w:p>
+            <w:r>
+              <w:rPr>
+                <w:noProof/>
+              </w:rPr>
+              <w:drawing>
+                <wp:inline distT="0" distB="0" distL="0" distR="0" wp14:anchorId="5A8A0244" wp14:editId="6ECD5543">
+                  <wp:extent cx="2885043" cy="2154843"/>
+                  <wp:effectExtent l="0" t="0" r="10795" b="4445"/>
+                  <wp:docPr id="13" name="Picture 13"/>
+                  <wp:cNvGraphicFramePr>
+                    <a:graphicFrameLocks xmlns:a="http://schemas.openxmlformats.org/drawingml/2006/main" noChangeAspect="1"/>
+                  </wp:cNvGraphicFramePr>
+                  <a:graphic xmlns:a="http://schemas.openxmlformats.org/drawingml/2006/main">
+                    <a:graphicData uri="http://schemas.openxmlformats.org/drawingml/2006/picture">
+                      <pic:pic xmlns:pic="http://schemas.openxmlformats.org/drawingml/2006/picture">
+                        <pic:nvPicPr>
+                          <pic:cNvPr id="0" name="error_ellipse2.png"/>
+                          <pic:cNvPicPr/>
+                        </pic:nvPicPr>
+                        <pic:blipFill>
+                          <a:blip r:embed="rId20">
+                            <a:extLst>
+                              <a:ext uri="{28A0092B-C50C-407E-A947-70E740481C1C}">
+                                <a14:useLocalDpi xmlns:a14="http://schemas.microsoft.com/office/drawing/2010/main" val="0"/>
+                              </a:ext>
+                            </a:extLst>
+                          </a:blip>
+                          <a:stretch>
+                            <a:fillRect/>
+                          </a:stretch>
+                        </pic:blipFill>
+                        <pic:spPr>
+                          <a:xfrm>
+                            <a:off x="0" y="0"/>
+                            <a:ext cx="2885624" cy="2155277"/>
+                          </a:xfrm>
+                          <a:prstGeom prst="rect">
+                            <a:avLst/>
+                          </a:prstGeom>
+                        </pic:spPr>
+                      </pic:pic>
+                    </a:graphicData>
+                  </a:graphic>
+                </wp:inline>
+              </w:drawing>
+            </w:r>
+          </w:p>
+        </w:tc>
+      </w:tr>
+      <w:tr>
+        <w:tc>
+          <w:tcPr>
+            <w:tcW w:w="4788" w:type="dxa"/>
+          </w:tcPr>
+          <w:p>
+            <w:r>
+              <w:rPr>
+                <w:noProof/>
+              </w:rPr>
+              <w:lastRenderedPageBreak/>
+              <w:drawing>
+                <wp:inline distT="0" distB="0" distL="0" distR="0" wp14:anchorId="20E593E6" wp14:editId="2BAB9869">
+                  <wp:extent cx="2857500" cy="2134272"/>
+                  <wp:effectExtent l="0" t="0" r="0" b="0"/>
+                  <wp:docPr id="14" name="Picture 14"/>
+                  <wp:cNvGraphicFramePr>
+                    <a:graphicFrameLocks xmlns:a="http://schemas.openxmlformats.org/drawingml/2006/main" noChangeAspect="1"/>
+                  </wp:cNvGraphicFramePr>
+                  <a:graphic xmlns:a="http://schemas.openxmlformats.org/drawingml/2006/main">
+                    <a:graphicData uri="http://schemas.openxmlformats.org/drawingml/2006/picture">
+                      <pic:pic xmlns:pic="http://schemas.openxmlformats.org/drawingml/2006/picture">
+                        <pic:nvPicPr>
+                          <pic:cNvPr id="0" name="error_ellipse3.png"/>
+                          <pic:cNvPicPr/>
+                        </pic:nvPicPr>
+                        <pic:blipFill>
+                          <a:blip r:embed="rId21">
+                            <a:extLst>
+                              <a:ext uri="{28A0092B-C50C-407E-A947-70E740481C1C}">
+                                <a14:useLocalDpi xmlns:a14="http://schemas.microsoft.com/office/drawing/2010/main" val="0"/>
+                              </a:ext>
+                            </a:extLst>
+                          </a:blip>
+                          <a:stretch>
+                            <a:fillRect/>
+                          </a:stretch>
+                        </pic:blipFill>
+                        <pic:spPr>
+                          <a:xfrm>
+                            <a:off x="0" y="0"/>
+                            <a:ext cx="2857500" cy="2134272"/>
+                          </a:xfrm>
+                          <a:prstGeom prst="rect">
+                            <a:avLst/>
+                          </a:prstGeom>
+                        </pic:spPr>
+                      </pic:pic>
+                    </a:graphicData>
+                  </a:graphic>
+                </wp:inline>
+              </w:drawing>
+            </w:r>
+          </w:p>
+        </w:tc>
+        <w:tc>
+          <w:tcPr>
+            <w:tcW w:w="4788" w:type="dxa"/>
+          </w:tcPr>
+          <w:p>
+            <w:r>
+              <w:rPr>
+                <w:noProof/>
+              </w:rPr>
+              <w:drawing>
+                <wp:inline distT="0" distB="0" distL="0" distR="0" wp14:anchorId="2CC314F2" wp14:editId="0CE2D71E">
+                  <wp:extent cx="2650930" cy="1979984"/>
+                  <wp:effectExtent l="0" t="0" r="0" b="1270"/>
+                  <wp:docPr id="15" name="Picture 15"/>
+                  <wp:cNvGraphicFramePr>
+                    <a:graphicFrameLocks xmlns:a="http://schemas.openxmlformats.org/drawingml/2006/main" noChangeAspect="1"/>
+                  </wp:cNvGraphicFramePr>
+                  <a:graphic xmlns:a="http://schemas.openxmlformats.org/drawingml/2006/main">
+                    <a:graphicData uri="http://schemas.openxmlformats.org/drawingml/2006/picture">
+                      <pic:pic xmlns:pic="http://schemas.openxmlformats.org/drawingml/2006/picture">
+                        <pic:nvPicPr>
+                          <pic:cNvPr id="0" name="error_ellipse4.png"/>
+                          <pic:cNvPicPr/>
+                        </pic:nvPicPr>
+                        <pic:blipFill>
+                          <a:blip r:embed="rId22">
+                            <a:extLst>
+                              <a:ext uri="{28A0092B-C50C-407E-A947-70E740481C1C}">
+                                <a14:useLocalDpi xmlns:a14="http://schemas.microsoft.com/office/drawing/2010/main" val="0"/>
+                              </a:ext>
+                            </a:extLst>
+                          </a:blip>
+                          <a:stretch>
+                            <a:fillRect/>
+                          </a:stretch>
+                        </pic:blipFill>
+                        <pic:spPr>
+                          <a:xfrm>
+                            <a:off x="0" y="0"/>
+                            <a:ext cx="2651446" cy="1980370"/>
+                          </a:xfrm>
+                          <a:prstGeom prst="rect">
+                            <a:avLst/>
+                          </a:prstGeom>
+                        </pic:spPr>
+                      </pic:pic>
+                    </a:graphicData>
+                  </a:graphic>
+                </wp:inline>
+              </w:drawing>
+            </w:r>
+          </w:p>
+        </w:tc>
+      </w:tr>
+      <w:tr>
+        <w:tc>
+          <w:tcPr>
+            <w:tcW w:w="4788" w:type="dxa"/>
+          </w:tcPr>
+          <w:p>
+            <w:r>
+              <w:rPr>
+                <w:noProof/>
+              </w:rPr>
+              <w:drawing>
+                <wp:inline distT="0" distB="0" distL="0" distR="0" wp14:anchorId="18DF252F" wp14:editId="36772E4C">
+                  <wp:extent cx="2971800" cy="2219643"/>
+                  <wp:effectExtent l="0" t="0" r="0" b="0"/>
+                  <wp:docPr id="16" name="Picture 16"/>
+                  <wp:cNvGraphicFramePr>
+                    <a:graphicFrameLocks xmlns:a="http://schemas.openxmlformats.org/drawingml/2006/main" noChangeAspect="1"/>
+                  </wp:cNvGraphicFramePr>
+                  <a:graphic xmlns:a="http://schemas.openxmlformats.org/drawingml/2006/main">
+                    <a:graphicData uri="http://schemas.openxmlformats.org/drawingml/2006/picture">
+                      <pic:pic xmlns:pic="http://schemas.openxmlformats.org/drawingml/2006/picture">
+                        <pic:nvPicPr>
+                          <pic:cNvPr id="0" name="error_ellipse5.png"/>
+                          <pic:cNvPicPr/>
+                        </pic:nvPicPr>
+                        <pic:blipFill>
+                          <a:blip r:embed="rId23">
+                            <a:extLst>
+                              <a:ext uri="{28A0092B-C50C-407E-A947-70E740481C1C}">
+                                <a14:useLocalDpi xmlns:a14="http://schemas.microsoft.com/office/drawing/2010/main" val="0"/>
+                              </a:ext>
+                            </a:extLst>
+                          </a:blip>
+                          <a:stretch>
+                            <a:fillRect/>
+                          </a:stretch>
+                        </pic:blipFill>
+                        <pic:spPr>
+                          <a:xfrm>
+                            <a:off x="0" y="0"/>
+                            <a:ext cx="2971800" cy="2219643"/>
+                          </a:xfrm>
+                          <a:prstGeom prst="rect">
+                            <a:avLst/>
+                          </a:prstGeom>
+                        </pic:spPr>
+                      </pic:pic>
+                    </a:graphicData>
+                  </a:graphic>
+                </wp:inline>
+              </w:drawing>
+            </w:r>
+          </w:p>
+        </w:tc>
+        <w:tc>
+          <w:tcPr>
+            <w:tcW w:w="4788" w:type="dxa"/>
+          </w:tcPr>
+          <w:p>
+            <w:r>
+              <w:rPr>
+                <w:noProof/>
+              </w:rPr>
+              <w:drawing>
+                <wp:inline distT="0" distB="0" distL="0" distR="0" wp14:anchorId="4271A667" wp14:editId="3994697B">
+                  <wp:extent cx="2873344" cy="2146106"/>
+                  <wp:effectExtent l="0" t="0" r="0" b="0"/>
+                  <wp:docPr id="17" name="Picture 17"/>
+                  <wp:cNvGraphicFramePr>
+                    <a:graphicFrameLocks xmlns:a="http://schemas.openxmlformats.org/drawingml/2006/main" noChangeAspect="1"/>
+                  </wp:cNvGraphicFramePr>
+                  <a:graphic xmlns:a="http://schemas.openxmlformats.org/drawingml/2006/main">
+                    <a:graphicData uri="http://schemas.openxmlformats.org/drawingml/2006/picture">
+                      <pic:pic xmlns:pic="http://schemas.openxmlformats.org/drawingml/2006/picture">
+                        <pic:nvPicPr>
+                          <pic:cNvPr id="0" name="error_ellipse6.png"/>
+                          <pic:cNvPicPr/>
+                        </pic:nvPicPr>
+                        <pic:blipFill>
+                          <a:blip r:embed="rId24">
+                            <a:extLst>
+                              <a:ext uri="{28A0092B-C50C-407E-A947-70E740481C1C}">
+                                <a14:useLocalDpi xmlns:a14="http://schemas.microsoft.com/office/drawing/2010/main" val="0"/>
+                              </a:ext>
+                            </a:extLst>
+                          </a:blip>
+                          <a:stretch>
+                            <a:fillRect/>
+                          </a:stretch>
+                        </pic:blipFill>
+                        <pic:spPr>
+                          <a:xfrm>
+                            <a:off x="0" y="0"/>
+                            <a:ext cx="2873344" cy="2146106"/>
+                          </a:xfrm>
+                          <a:prstGeom prst="rect">
+                            <a:avLst/>
+                          </a:prstGeom>
+                        </pic:spPr>
+                      </pic:pic>
+                    </a:graphicData>
+                  </a:graphic>
+                </wp:inline>
+              </w:drawing>
+            </w:r>
+          </w:p>
+        </w:tc>
+      </w:tr>
+    </w:tbl>
+    <w:p/>
+    <w:p/>
     <w:sectPr>
       <w:pgSz w:w="12240" w:h="15840"/>
       <w:pgMar w:top="1440" w:right="1440" w:bottom="1440" w:left="1440" w:header="720" w:footer="720" w:gutter="0"/>
@@ -9058,7 +13273,7 @@
 </file>
 
 <file path=customXml/itemProps1.xml><?xml version="1.0" encoding="utf-8"?>
-<ds:datastoreItem xmlns:ds="http://schemas.openxmlformats.org/officeDocument/2006/customXml" ds:itemID="{D873E54F-516C-4040-A7E3-0AE3E290B158}">
+<ds:datastoreItem xmlns:ds="http://schemas.openxmlformats.org/officeDocument/2006/customXml" ds:itemID="{EAC00640-431A-7449-8B62-38F0479918E4}">
   <ds:schemaRefs>
     <ds:schemaRef ds:uri="http://schemas.openxmlformats.org/officeDocument/2006/bibliography"/>
   </ds:schemaRefs>

</xml_diff>

<commit_message>
Part 5 of report
</commit_message>
<xml_diff>
--- a/assignment1/assignment1.docx
+++ b/assignment1/assignment1.docx
@@ -9762,6 +9762,142 @@
               </m:m>
             </m:e>
           </m:d>
+          <m:r>
+            <w:rPr>
+              <w:rFonts w:ascii="Cambria Math" w:hAnsi="Cambria Math"/>
+            </w:rPr>
+            <m:t xml:space="preserve">, Q= </m:t>
+          </m:r>
+          <m:d>
+            <m:dPr>
+              <m:begChr m:val="["/>
+              <m:endChr m:val="]"/>
+              <m:ctrlPr>
+                <w:rPr>
+                  <w:rFonts w:ascii="Cambria Math" w:hAnsi="Cambria Math"/>
+                  <w:i/>
+                </w:rPr>
+              </m:ctrlPr>
+            </m:dPr>
+            <m:e>
+              <m:m>
+                <m:mPr>
+                  <m:mcs>
+                    <m:mc>
+                      <m:mcPr>
+                        <m:count m:val="3"/>
+                        <m:mcJc m:val="center"/>
+                      </m:mcPr>
+                    </m:mc>
+                  </m:mcs>
+                  <m:ctrlPr>
+                    <w:rPr>
+                      <w:rFonts w:ascii="Cambria Math" w:hAnsi="Cambria Math"/>
+                      <w:i/>
+                    </w:rPr>
+                  </m:ctrlPr>
+                </m:mPr>
+                <m:mr>
+                  <m:e>
+                    <m:r>
+                      <w:rPr>
+                        <w:rFonts w:ascii="Cambria Math" w:hAnsi="Cambria Math"/>
+                      </w:rPr>
+                      <m:t>0.5</m:t>
+                    </m:r>
+                  </m:e>
+                  <m:e>
+                    <m:r>
+                      <w:rPr>
+                        <w:rFonts w:ascii="Cambria Math" w:hAnsi="Cambria Math"/>
+                      </w:rPr>
+                      <m:t>0</m:t>
+                    </m:r>
+                  </m:e>
+                  <m:e>
+                    <m:r>
+                      <w:rPr>
+                        <w:rFonts w:ascii="Cambria Math" w:hAnsi="Cambria Math"/>
+                      </w:rPr>
+                      <m:t>0</m:t>
+                    </m:r>
+                  </m:e>
+                </m:mr>
+                <m:mr>
+                  <m:e>
+                    <m:r>
+                      <w:rPr>
+                        <w:rFonts w:ascii="Cambria Math" w:hAnsi="Cambria Math"/>
+                      </w:rPr>
+                      <m:t>0</m:t>
+                    </m:r>
+                  </m:e>
+                  <m:e>
+                    <m:r>
+                      <w:rPr>
+                        <w:rFonts w:ascii="Cambria Math" w:hAnsi="Cambria Math"/>
+                      </w:rPr>
+                      <m:t>0.5</m:t>
+                    </m:r>
+                  </m:e>
+                  <m:e>
+                    <m:r>
+                      <w:rPr>
+                        <w:rFonts w:ascii="Cambria Math" w:hAnsi="Cambria Math"/>
+                      </w:rPr>
+                      <m:t>0</m:t>
+                    </m:r>
+                  </m:e>
+                </m:mr>
+                <m:mr>
+                  <m:e>
+                    <m:r>
+                      <w:rPr>
+                        <w:rFonts w:ascii="Cambria Math" w:hAnsi="Cambria Math"/>
+                      </w:rPr>
+                      <m:t>0</m:t>
+                    </m:r>
+                  </m:e>
+                  <m:e>
+                    <m:r>
+                      <w:rPr>
+                        <w:rFonts w:ascii="Cambria Math" w:hAnsi="Cambria Math"/>
+                      </w:rPr>
+                      <m:t>0</m:t>
+                    </m:r>
+                  </m:e>
+                  <m:e>
+                    <m:f>
+                      <m:fPr>
+                        <m:ctrlPr>
+                          <w:rPr>
+                            <w:rFonts w:ascii="Cambria Math" w:hAnsi="Cambria Math"/>
+                            <w:i/>
+                          </w:rPr>
+                        </m:ctrlPr>
+                      </m:fPr>
+                      <m:num>
+                        <m:r>
+                          <w:rPr>
+                            <w:rFonts w:ascii="Cambria Math" w:hAnsi="Cambria Math"/>
+                          </w:rPr>
+                          <m:t>10π</m:t>
+                        </m:r>
+                      </m:num>
+                      <m:den>
+                        <m:r>
+                          <w:rPr>
+                            <w:rFonts w:ascii="Cambria Math" w:hAnsi="Cambria Math"/>
+                          </w:rPr>
+                          <m:t>180</m:t>
+                        </m:r>
+                      </m:den>
+                    </m:f>
+                  </m:e>
+                </m:mr>
+              </m:m>
+            </m:e>
+          </m:d>
         </m:oMath>
       </m:oMathPara>
     </w:p>
@@ -10838,8 +10974,6 @@
       <w:r>
         <w:t xml:space="preserve"> The prediction was set to a value far off of the actual position to start but quickly corrected itself. Immediately after this, in the third image, the prediction began to diverge a bit but quickly converged back to the actual measurements and after multiple circles, as seen in the last image, the prediction followed actual measurements fairly closely.</w:t>
       </w:r>
-      <w:bookmarkStart w:id="1" w:name="_GoBack"/>
-      <w:bookmarkEnd w:id="1"/>
     </w:p>
     <w:tbl>
       <w:tblPr>
@@ -11185,6 +11319,831 @@
         </w:tc>
       </w:tr>
     </w:tbl>
+    <w:p>
+      <w:pPr>
+        <w:pStyle w:val="Heading1"/>
+      </w:pPr>
+      <w:r>
+        <w:t xml:space="preserve">5 Multi-Rate </w:t>
+      </w:r>
+      <w:proofErr w:type="spellStart"/>
+      <w:r>
+        <w:t>Kalman</w:t>
+      </w:r>
+      <w:proofErr w:type="spellEnd"/>
+      <w:r>
+        <w:t xml:space="preserve"> Filter</w:t>
+      </w:r>
+    </w:p>
+    <w:p>
+      <w:r>
+        <w:t xml:space="preserve">The multi-rate </w:t>
+      </w:r>
+      <w:proofErr w:type="spellStart"/>
+      <w:r>
+        <w:t>Kalman</w:t>
+      </w:r>
+      <w:proofErr w:type="spellEnd"/>
+      <w:r>
+        <w:t xml:space="preserve"> filter is being used in this case to update the GPS measurements to an improved standard deviation of 0.01m at a 1Hz frequency. This means that every 10 measurements, one will be significantly more accurate than the others. The same extended </w:t>
+      </w:r>
+      <w:proofErr w:type="spellStart"/>
+      <w:r>
+        <w:t>Kalman</w:t>
+      </w:r>
+      <w:proofErr w:type="spellEnd"/>
+      <w:r>
+        <w:t xml:space="preserve"> filter was used to make predictions, with the only change being that a different Q was used every 10 measurements.</w:t>
+      </w:r>
+    </w:p>
+    <w:p>
+      <w:pPr>
+        <w:jc w:val="center"/>
+      </w:pPr>
+      <m:oMathPara>
+        <m:oMath>
+          <m:sSub>
+            <m:sSubPr>
+              <m:ctrlPr>
+                <w:rPr>
+                  <w:rFonts w:ascii="Cambria Math" w:hAnsi="Cambria Math"/>
+                  <w:i/>
+                </w:rPr>
+              </m:ctrlPr>
+            </m:sSubPr>
+            <m:e>
+              <m:r>
+                <w:rPr>
+                  <w:rFonts w:ascii="Cambria Math" w:hAnsi="Cambria Math"/>
+                </w:rPr>
+                <m:t>Q</m:t>
+              </m:r>
+            </m:e>
+            <m:sub>
+              <m:r>
+                <w:rPr>
+                  <w:rFonts w:ascii="Cambria Math" w:hAnsi="Cambria Math"/>
+                </w:rPr>
+                <m:t>alt</m:t>
+              </m:r>
+            </m:sub>
+          </m:sSub>
+          <m:r>
+            <w:rPr>
+              <w:rFonts w:ascii="Cambria Math" w:hAnsi="Cambria Math"/>
+            </w:rPr>
+            <m:t xml:space="preserve">= </m:t>
+          </m:r>
+          <m:d>
+            <m:dPr>
+              <m:begChr m:val="["/>
+              <m:endChr m:val="]"/>
+              <m:ctrlPr>
+                <w:rPr>
+                  <w:rFonts w:ascii="Cambria Math" w:hAnsi="Cambria Math"/>
+                  <w:i/>
+                </w:rPr>
+              </m:ctrlPr>
+            </m:dPr>
+            <m:e>
+              <m:m>
+                <m:mPr>
+                  <m:mcs>
+                    <m:mc>
+                      <m:mcPr>
+                        <m:count m:val="3"/>
+                        <m:mcJc m:val="center"/>
+                      </m:mcPr>
+                    </m:mc>
+                  </m:mcs>
+                  <m:ctrlPr>
+                    <w:rPr>
+                      <w:rFonts w:ascii="Cambria Math" w:hAnsi="Cambria Math"/>
+                      <w:i/>
+                    </w:rPr>
+                  </m:ctrlPr>
+                </m:mPr>
+                <m:mr>
+                  <m:e>
+                    <m:r>
+                      <w:rPr>
+                        <w:rFonts w:ascii="Cambria Math" w:hAnsi="Cambria Math"/>
+                      </w:rPr>
+                      <m:t>0.01</m:t>
+                    </m:r>
+                  </m:e>
+                  <m:e>
+                    <m:r>
+                      <w:rPr>
+                        <w:rFonts w:ascii="Cambria Math" w:hAnsi="Cambria Math"/>
+                      </w:rPr>
+                      <m:t>0</m:t>
+                    </m:r>
+                  </m:e>
+                  <m:e>
+                    <m:r>
+                      <w:rPr>
+                        <w:rFonts w:ascii="Cambria Math" w:hAnsi="Cambria Math"/>
+                      </w:rPr>
+                      <m:t>0</m:t>
+                    </m:r>
+                  </m:e>
+                </m:mr>
+                <m:mr>
+                  <m:e>
+                    <m:r>
+                      <w:rPr>
+                        <w:rFonts w:ascii="Cambria Math" w:hAnsi="Cambria Math"/>
+                      </w:rPr>
+                      <m:t>0</m:t>
+                    </m:r>
+                  </m:e>
+                  <m:e>
+                    <m:r>
+                      <w:rPr>
+                        <w:rFonts w:ascii="Cambria Math" w:hAnsi="Cambria Math"/>
+                      </w:rPr>
+                      <m:t>0.01</m:t>
+                    </m:r>
+                  </m:e>
+                  <m:e>
+                    <m:r>
+                      <w:rPr>
+                        <w:rFonts w:ascii="Cambria Math" w:hAnsi="Cambria Math"/>
+                      </w:rPr>
+                      <m:t>0</m:t>
+                    </m:r>
+                  </m:e>
+                </m:mr>
+                <m:mr>
+                  <m:e>
+                    <m:r>
+                      <w:rPr>
+                        <w:rFonts w:ascii="Cambria Math" w:hAnsi="Cambria Math"/>
+                      </w:rPr>
+                      <m:t>0</m:t>
+                    </m:r>
+                  </m:e>
+                  <m:e>
+                    <m:r>
+                      <w:rPr>
+                        <w:rFonts w:ascii="Cambria Math" w:hAnsi="Cambria Math"/>
+                      </w:rPr>
+                      <m:t>0</m:t>
+                    </m:r>
+                  </m:e>
+                  <m:e>
+                    <m:f>
+                      <m:fPr>
+                        <m:ctrlPr>
+                          <w:rPr>
+                            <w:rFonts w:ascii="Cambria Math" w:hAnsi="Cambria Math"/>
+                            <w:i/>
+                          </w:rPr>
+                        </m:ctrlPr>
+                      </m:fPr>
+                      <m:num>
+                        <m:r>
+                          <w:rPr>
+                            <w:rFonts w:ascii="Cambria Math" w:hAnsi="Cambria Math"/>
+                          </w:rPr>
+                          <m:t>10*π</m:t>
+                        </m:r>
+                      </m:num>
+                      <m:den>
+                        <m:r>
+                          <w:rPr>
+                            <w:rFonts w:ascii="Cambria Math" w:hAnsi="Cambria Math"/>
+                          </w:rPr>
+                          <m:t>180</m:t>
+                        </m:r>
+                      </m:den>
+                    </m:f>
+                  </m:e>
+                </m:mr>
+              </m:m>
+            </m:e>
+          </m:d>
+        </m:oMath>
+      </m:oMathPara>
+    </w:p>
+    <w:p>
+      <w:r>
+        <w:t xml:space="preserve">The predictions and measurements for the different states (position and angular velocity) </w:t>
+      </w:r>
+      <w:proofErr w:type="gramStart"/>
+      <w:r>
+        <w:t>is</w:t>
+      </w:r>
+      <w:proofErr w:type="gramEnd"/>
+      <w:r>
+        <w:t xml:space="preserve"> displayed in the figures below.</w:t>
+      </w:r>
+    </w:p>
+    <w:tbl>
+      <w:tblPr>
+        <w:tblStyle w:val="TableGrid"/>
+        <w:tblW w:w="0" w:type="auto"/>
+        <w:tblBorders>
+          <w:top w:val="none" w:sz="0" w:space="0" w:color="auto"/>
+          <w:left w:val="none" w:sz="0" w:space="0" w:color="auto"/>
+          <w:bottom w:val="none" w:sz="0" w:space="0" w:color="auto"/>
+          <w:right w:val="none" w:sz="0" w:space="0" w:color="auto"/>
+          <w:insideH w:val="none" w:sz="0" w:space="0" w:color="auto"/>
+          <w:insideV w:val="none" w:sz="0" w:space="0" w:color="auto"/>
+        </w:tblBorders>
+        <w:tblLook w:val="04A0" w:firstRow="1" w:lastRow="0" w:firstColumn="1" w:lastColumn="0" w:noHBand="0" w:noVBand="1"/>
+      </w:tblPr>
+      <w:tblGrid>
+        <w:gridCol w:w="3340"/>
+        <w:gridCol w:w="3118"/>
+        <w:gridCol w:w="3118"/>
+      </w:tblGrid>
+      <w:tr>
+        <w:tc>
+          <w:tcPr>
+            <w:tcW w:w="3192" w:type="dxa"/>
+          </w:tcPr>
+          <w:p>
+            <w:r>
+              <w:rPr>
+                <w:noProof/>
+              </w:rPr>
+              <w:lastRenderedPageBreak/>
+              <w:drawing>
+                <wp:inline distT="0" distB="0" distL="0" distR="0" wp14:anchorId="34AB17DB" wp14:editId="072966D9">
+                  <wp:extent cx="2126679" cy="1591147"/>
+                  <wp:effectExtent l="0" t="0" r="6985" b="9525"/>
+                  <wp:docPr id="19" name="Picture 19"/>
+                  <wp:cNvGraphicFramePr>
+                    <a:graphicFrameLocks xmlns:a="http://schemas.openxmlformats.org/drawingml/2006/main" noChangeAspect="1"/>
+                  </wp:cNvGraphicFramePr>
+                  <a:graphic xmlns:a="http://schemas.openxmlformats.org/drawingml/2006/main">
+                    <a:graphicData uri="http://schemas.openxmlformats.org/drawingml/2006/picture">
+                      <pic:pic xmlns:pic="http://schemas.openxmlformats.org/drawingml/2006/picture">
+                        <pic:nvPicPr>
+                          <pic:cNvPr id="0" name="x_mr.png"/>
+                          <pic:cNvPicPr/>
+                        </pic:nvPicPr>
+                        <pic:blipFill>
+                          <a:blip r:embed="rId25">
+                            <a:extLst>
+                              <a:ext uri="{28A0092B-C50C-407E-A947-70E740481C1C}">
+                                <a14:useLocalDpi xmlns:a14="http://schemas.microsoft.com/office/drawing/2010/main" val="0"/>
+                              </a:ext>
+                            </a:extLst>
+                          </a:blip>
+                          <a:stretch>
+                            <a:fillRect/>
+                          </a:stretch>
+                        </pic:blipFill>
+                        <pic:spPr>
+                          <a:xfrm>
+                            <a:off x="0" y="0"/>
+                            <a:ext cx="2127310" cy="1591619"/>
+                          </a:xfrm>
+                          <a:prstGeom prst="rect">
+                            <a:avLst/>
+                          </a:prstGeom>
+                        </pic:spPr>
+                      </pic:pic>
+                    </a:graphicData>
+                  </a:graphic>
+                </wp:inline>
+              </w:drawing>
+            </w:r>
+          </w:p>
+        </w:tc>
+        <w:tc>
+          <w:tcPr>
+            <w:tcW w:w="3192" w:type="dxa"/>
+          </w:tcPr>
+          <w:p>
+            <w:r>
+              <w:rPr>
+                <w:noProof/>
+              </w:rPr>
+              <w:drawing>
+                <wp:inline distT="0" distB="0" distL="0" distR="0" wp14:anchorId="06E4E7B0" wp14:editId="612E7D2C">
+                  <wp:extent cx="1973909" cy="1476847"/>
+                  <wp:effectExtent l="0" t="0" r="7620" b="0"/>
+                  <wp:docPr id="20" name="Picture 20"/>
+                  <wp:cNvGraphicFramePr>
+                    <a:graphicFrameLocks xmlns:a="http://schemas.openxmlformats.org/drawingml/2006/main" noChangeAspect="1"/>
+                  </wp:cNvGraphicFramePr>
+                  <a:graphic xmlns:a="http://schemas.openxmlformats.org/drawingml/2006/main">
+                    <a:graphicData uri="http://schemas.openxmlformats.org/drawingml/2006/picture">
+                      <pic:pic xmlns:pic="http://schemas.openxmlformats.org/drawingml/2006/picture">
+                        <pic:nvPicPr>
+                          <pic:cNvPr id="0" name="y_mr.png"/>
+                          <pic:cNvPicPr/>
+                        </pic:nvPicPr>
+                        <pic:blipFill>
+                          <a:blip r:embed="rId26">
+                            <a:extLst>
+                              <a:ext uri="{28A0092B-C50C-407E-A947-70E740481C1C}">
+                                <a14:useLocalDpi xmlns:a14="http://schemas.microsoft.com/office/drawing/2010/main" val="0"/>
+                              </a:ext>
+                            </a:extLst>
+                          </a:blip>
+                          <a:stretch>
+                            <a:fillRect/>
+                          </a:stretch>
+                        </pic:blipFill>
+                        <pic:spPr>
+                          <a:xfrm>
+                            <a:off x="0" y="0"/>
+                            <a:ext cx="1974455" cy="1477256"/>
+                          </a:xfrm>
+                          <a:prstGeom prst="rect">
+                            <a:avLst/>
+                          </a:prstGeom>
+                        </pic:spPr>
+                      </pic:pic>
+                    </a:graphicData>
+                  </a:graphic>
+                </wp:inline>
+              </w:drawing>
+            </w:r>
+          </w:p>
+        </w:tc>
+        <w:tc>
+          <w:tcPr>
+            <w:tcW w:w="3192" w:type="dxa"/>
+          </w:tcPr>
+          <w:p>
+            <w:r>
+              <w:rPr>
+                <w:noProof/>
+              </w:rPr>
+              <w:drawing>
+                <wp:inline distT="0" distB="0" distL="0" distR="0" wp14:anchorId="22F0316E" wp14:editId="671A1133">
+                  <wp:extent cx="1891778" cy="1415398"/>
+                  <wp:effectExtent l="0" t="0" r="0" b="7620"/>
+                  <wp:docPr id="21" name="Picture 21"/>
+                  <wp:cNvGraphicFramePr>
+                    <a:graphicFrameLocks xmlns:a="http://schemas.openxmlformats.org/drawingml/2006/main" noChangeAspect="1"/>
+                  </wp:cNvGraphicFramePr>
+                  <a:graphic xmlns:a="http://schemas.openxmlformats.org/drawingml/2006/main">
+                    <a:graphicData uri="http://schemas.openxmlformats.org/drawingml/2006/picture">
+                      <pic:pic xmlns:pic="http://schemas.openxmlformats.org/drawingml/2006/picture">
+                        <pic:nvPicPr>
+                          <pic:cNvPr id="0" name="theta_mr.png"/>
+                          <pic:cNvPicPr/>
+                        </pic:nvPicPr>
+                        <pic:blipFill>
+                          <a:blip r:embed="rId27">
+                            <a:extLst>
+                              <a:ext uri="{28A0092B-C50C-407E-A947-70E740481C1C}">
+                                <a14:useLocalDpi xmlns:a14="http://schemas.microsoft.com/office/drawing/2010/main" val="0"/>
+                              </a:ext>
+                            </a:extLst>
+                          </a:blip>
+                          <a:stretch>
+                            <a:fillRect/>
+                          </a:stretch>
+                        </pic:blipFill>
+                        <pic:spPr>
+                          <a:xfrm>
+                            <a:off x="0" y="0"/>
+                            <a:ext cx="1892095" cy="1415635"/>
+                          </a:xfrm>
+                          <a:prstGeom prst="rect">
+                            <a:avLst/>
+                          </a:prstGeom>
+                        </pic:spPr>
+                      </pic:pic>
+                    </a:graphicData>
+                  </a:graphic>
+                </wp:inline>
+              </w:drawing>
+            </w:r>
+          </w:p>
+        </w:tc>
+      </w:tr>
+      <w:tr>
+        <w:tc>
+          <w:tcPr>
+            <w:tcW w:w="3192" w:type="dxa"/>
+          </w:tcPr>
+          <w:p>
+            <w:r>
+              <w:rPr>
+                <w:noProof/>
+              </w:rPr>
+              <w:drawing>
+                <wp:inline distT="0" distB="0" distL="0" distR="0" wp14:anchorId="493581E9" wp14:editId="2B649EBD">
+                  <wp:extent cx="2123653" cy="1588883"/>
+                  <wp:effectExtent l="0" t="0" r="10160" b="11430"/>
+                  <wp:docPr id="22" name="Picture 22"/>
+                  <wp:cNvGraphicFramePr>
+                    <a:graphicFrameLocks xmlns:a="http://schemas.openxmlformats.org/drawingml/2006/main" noChangeAspect="1"/>
+                  </wp:cNvGraphicFramePr>
+                  <a:graphic xmlns:a="http://schemas.openxmlformats.org/drawingml/2006/main">
+                    <a:graphicData uri="http://schemas.openxmlformats.org/drawingml/2006/picture">
+                      <pic:pic xmlns:pic="http://schemas.openxmlformats.org/drawingml/2006/picture">
+                        <pic:nvPicPr>
+                          <pic:cNvPr id="0" name="w1_mr.png"/>
+                          <pic:cNvPicPr/>
+                        </pic:nvPicPr>
+                        <pic:blipFill>
+                          <a:blip r:embed="rId28">
+                            <a:extLst>
+                              <a:ext uri="{28A0092B-C50C-407E-A947-70E740481C1C}">
+                                <a14:useLocalDpi xmlns:a14="http://schemas.microsoft.com/office/drawing/2010/main" val="0"/>
+                              </a:ext>
+                            </a:extLst>
+                          </a:blip>
+                          <a:stretch>
+                            <a:fillRect/>
+                          </a:stretch>
+                        </pic:blipFill>
+                        <pic:spPr>
+                          <a:xfrm>
+                            <a:off x="0" y="0"/>
+                            <a:ext cx="2123931" cy="1589091"/>
+                          </a:xfrm>
+                          <a:prstGeom prst="rect">
+                            <a:avLst/>
+                          </a:prstGeom>
+                        </pic:spPr>
+                      </pic:pic>
+                    </a:graphicData>
+                  </a:graphic>
+                </wp:inline>
+              </w:drawing>
+            </w:r>
+          </w:p>
+        </w:tc>
+        <w:tc>
+          <w:tcPr>
+            <w:tcW w:w="3192" w:type="dxa"/>
+          </w:tcPr>
+          <w:p>
+            <w:r>
+              <w:rPr>
+                <w:noProof/>
+              </w:rPr>
+              <w:drawing>
+                <wp:inline distT="0" distB="0" distL="0" distR="0" wp14:anchorId="18885F0B" wp14:editId="2D1C2B50">
+                  <wp:extent cx="1970883" cy="1474583"/>
+                  <wp:effectExtent l="0" t="0" r="10795" b="0"/>
+                  <wp:docPr id="23" name="Picture 23"/>
+                  <wp:cNvGraphicFramePr>
+                    <a:graphicFrameLocks xmlns:a="http://schemas.openxmlformats.org/drawingml/2006/main" noChangeAspect="1"/>
+                  </wp:cNvGraphicFramePr>
+                  <a:graphic xmlns:a="http://schemas.openxmlformats.org/drawingml/2006/main">
+                    <a:graphicData uri="http://schemas.openxmlformats.org/drawingml/2006/picture">
+                      <pic:pic xmlns:pic="http://schemas.openxmlformats.org/drawingml/2006/picture">
+                        <pic:nvPicPr>
+                          <pic:cNvPr id="0" name="w2_mr.png"/>
+                          <pic:cNvPicPr/>
+                        </pic:nvPicPr>
+                        <pic:blipFill>
+                          <a:blip r:embed="rId29">
+                            <a:extLst>
+                              <a:ext uri="{28A0092B-C50C-407E-A947-70E740481C1C}">
+                                <a14:useLocalDpi xmlns:a14="http://schemas.microsoft.com/office/drawing/2010/main" val="0"/>
+                              </a:ext>
+                            </a:extLst>
+                          </a:blip>
+                          <a:stretch>
+                            <a:fillRect/>
+                          </a:stretch>
+                        </pic:blipFill>
+                        <pic:spPr>
+                          <a:xfrm>
+                            <a:off x="0" y="0"/>
+                            <a:ext cx="1971388" cy="1474961"/>
+                          </a:xfrm>
+                          <a:prstGeom prst="rect">
+                            <a:avLst/>
+                          </a:prstGeom>
+                        </pic:spPr>
+                      </pic:pic>
+                    </a:graphicData>
+                  </a:graphic>
+                </wp:inline>
+              </w:drawing>
+            </w:r>
+          </w:p>
+        </w:tc>
+        <w:tc>
+          <w:tcPr>
+            <w:tcW w:w="3192" w:type="dxa"/>
+          </w:tcPr>
+          <w:p>
+            <w:r>
+              <w:rPr>
+                <w:noProof/>
+              </w:rPr>
+              <w:drawing>
+                <wp:inline distT="0" distB="0" distL="0" distR="0" wp14:anchorId="505117B4" wp14:editId="01D6807D">
+                  <wp:extent cx="1970884" cy="1474583"/>
+                  <wp:effectExtent l="0" t="0" r="10795" b="0"/>
+                  <wp:docPr id="24" name="Picture 24"/>
+                  <wp:cNvGraphicFramePr>
+                    <a:graphicFrameLocks xmlns:a="http://schemas.openxmlformats.org/drawingml/2006/main" noChangeAspect="1"/>
+                  </wp:cNvGraphicFramePr>
+                  <a:graphic xmlns:a="http://schemas.openxmlformats.org/drawingml/2006/main">
+                    <a:graphicData uri="http://schemas.openxmlformats.org/drawingml/2006/picture">
+                      <pic:pic xmlns:pic="http://schemas.openxmlformats.org/drawingml/2006/picture">
+                        <pic:nvPicPr>
+                          <pic:cNvPr id="0" name="w3_mr.png"/>
+                          <pic:cNvPicPr/>
+                        </pic:nvPicPr>
+                        <pic:blipFill>
+                          <a:blip r:embed="rId30">
+                            <a:extLst>
+                              <a:ext uri="{28A0092B-C50C-407E-A947-70E740481C1C}">
+                                <a14:useLocalDpi xmlns:a14="http://schemas.microsoft.com/office/drawing/2010/main" val="0"/>
+                              </a:ext>
+                            </a:extLst>
+                          </a:blip>
+                          <a:stretch>
+                            <a:fillRect/>
+                          </a:stretch>
+                        </pic:blipFill>
+                        <pic:spPr>
+                          <a:xfrm>
+                            <a:off x="0" y="0"/>
+                            <a:ext cx="1971397" cy="1474967"/>
+                          </a:xfrm>
+                          <a:prstGeom prst="rect">
+                            <a:avLst/>
+                          </a:prstGeom>
+                        </pic:spPr>
+                      </pic:pic>
+                    </a:graphicData>
+                  </a:graphic>
+                </wp:inline>
+              </w:drawing>
+            </w:r>
+          </w:p>
+        </w:tc>
+      </w:tr>
+    </w:tbl>
+    <w:p>
+      <w:r>
+        <w:t xml:space="preserve"> </w:t>
+      </w:r>
+    </w:p>
+    <w:p>
+      <w:r>
+        <w:t>It can be seen that the position predictions are definitely cl</w:t>
+      </w:r>
+      <w:r>
+        <w:t xml:space="preserve">oser than previous predictions </w:t>
+      </w:r>
+      <w:r>
+        <w:t xml:space="preserve">when the multi rate measurement was not used in both the x and y directions. </w:t>
+      </w:r>
+      <w:r>
+        <w:t>The change in measurement had little to no affect on the angular velocities though which is expected as the improved measurement only inspires more confidence in the position. The error ellipses illustrate the same thing, with the confidence improving and error ellipse shrinking every time the measurements improve.</w:t>
+      </w:r>
+      <w:r>
+        <w:t xml:space="preserve"> Overall, there is a fairly significant improvement in the prediction, even over just the first circle the robot makes.</w:t>
+      </w:r>
+      <w:bookmarkStart w:id="1" w:name="_GoBack"/>
+      <w:bookmarkEnd w:id="1"/>
+    </w:p>
+    <w:tbl>
+      <w:tblPr>
+        <w:tblStyle w:val="TableGrid"/>
+        <w:tblW w:w="0" w:type="auto"/>
+        <w:tblBorders>
+          <w:top w:val="none" w:sz="0" w:space="0" w:color="auto"/>
+          <w:left w:val="none" w:sz="0" w:space="0" w:color="auto"/>
+          <w:bottom w:val="none" w:sz="0" w:space="0" w:color="auto"/>
+          <w:right w:val="none" w:sz="0" w:space="0" w:color="auto"/>
+          <w:insideH w:val="none" w:sz="0" w:space="0" w:color="auto"/>
+          <w:insideV w:val="none" w:sz="0" w:space="0" w:color="auto"/>
+        </w:tblBorders>
+        <w:tblLook w:val="04A0" w:firstRow="1" w:lastRow="0" w:firstColumn="1" w:lastColumn="0" w:noHBand="0" w:noVBand="1"/>
+      </w:tblPr>
+      <w:tblGrid>
+        <w:gridCol w:w="4640"/>
+        <w:gridCol w:w="4936"/>
+      </w:tblGrid>
+      <w:tr>
+        <w:tc>
+          <w:tcPr>
+            <w:tcW w:w="4788" w:type="dxa"/>
+          </w:tcPr>
+          <w:p>
+            <w:r>
+              <w:rPr>
+                <w:noProof/>
+              </w:rPr>
+              <w:drawing>
+                <wp:inline distT="0" distB="0" distL="0" distR="0" wp14:anchorId="539E5CDE" wp14:editId="6BE138DE">
+                  <wp:extent cx="2970695" cy="2222626"/>
+                  <wp:effectExtent l="0" t="0" r="1270" b="12700"/>
+                  <wp:docPr id="25" name="Picture 25"/>
+                  <wp:cNvGraphicFramePr>
+                    <a:graphicFrameLocks xmlns:a="http://schemas.openxmlformats.org/drawingml/2006/main" noChangeAspect="1"/>
+                  </wp:cNvGraphicFramePr>
+                  <a:graphic xmlns:a="http://schemas.openxmlformats.org/drawingml/2006/main">
+                    <a:graphicData uri="http://schemas.openxmlformats.org/drawingml/2006/picture">
+                      <pic:pic xmlns:pic="http://schemas.openxmlformats.org/drawingml/2006/picture">
+                        <pic:nvPicPr>
+                          <pic:cNvPr id="0" name="ee_mr1.png"/>
+                          <pic:cNvPicPr/>
+                        </pic:nvPicPr>
+                        <pic:blipFill>
+                          <a:blip r:embed="rId31">
+                            <a:extLst>
+                              <a:ext uri="{28A0092B-C50C-407E-A947-70E740481C1C}">
+                                <a14:useLocalDpi xmlns:a14="http://schemas.microsoft.com/office/drawing/2010/main" val="0"/>
+                              </a:ext>
+                            </a:extLst>
+                          </a:blip>
+                          <a:stretch>
+                            <a:fillRect/>
+                          </a:stretch>
+                        </pic:blipFill>
+                        <pic:spPr>
+                          <a:xfrm>
+                            <a:off x="0" y="0"/>
+                            <a:ext cx="2971230" cy="2223027"/>
+                          </a:xfrm>
+                          <a:prstGeom prst="rect">
+                            <a:avLst/>
+                          </a:prstGeom>
+                        </pic:spPr>
+                      </pic:pic>
+                    </a:graphicData>
+                  </a:graphic>
+                </wp:inline>
+              </w:drawing>
+            </w:r>
+          </w:p>
+        </w:tc>
+        <w:tc>
+          <w:tcPr>
+            <w:tcW w:w="4788" w:type="dxa"/>
+          </w:tcPr>
+          <w:p>
+            <w:r>
+              <w:rPr>
+                <w:noProof/>
+              </w:rPr>
+              <w:drawing>
+                <wp:inline distT="0" distB="0" distL="0" distR="0" wp14:anchorId="57549582" wp14:editId="1399609C">
+                  <wp:extent cx="3123465" cy="2336926"/>
+                  <wp:effectExtent l="0" t="0" r="1270" b="0"/>
+                  <wp:docPr id="26" name="Picture 26"/>
+                  <wp:cNvGraphicFramePr>
+                    <a:graphicFrameLocks xmlns:a="http://schemas.openxmlformats.org/drawingml/2006/main" noChangeAspect="1"/>
+                  </wp:cNvGraphicFramePr>
+                  <a:graphic xmlns:a="http://schemas.openxmlformats.org/drawingml/2006/main">
+                    <a:graphicData uri="http://schemas.openxmlformats.org/drawingml/2006/picture">
+                      <pic:pic xmlns:pic="http://schemas.openxmlformats.org/drawingml/2006/picture">
+                        <pic:nvPicPr>
+                          <pic:cNvPr id="0" name="ee_mr2.png"/>
+                          <pic:cNvPicPr/>
+                        </pic:nvPicPr>
+                        <pic:blipFill>
+                          <a:blip r:embed="rId32">
+                            <a:extLst>
+                              <a:ext uri="{28A0092B-C50C-407E-A947-70E740481C1C}">
+                                <a14:useLocalDpi xmlns:a14="http://schemas.microsoft.com/office/drawing/2010/main" val="0"/>
+                              </a:ext>
+                            </a:extLst>
+                          </a:blip>
+                          <a:stretch>
+                            <a:fillRect/>
+                          </a:stretch>
+                        </pic:blipFill>
+                        <pic:spPr>
+                          <a:xfrm>
+                            <a:off x="0" y="0"/>
+                            <a:ext cx="3124032" cy="2337350"/>
+                          </a:xfrm>
+                          <a:prstGeom prst="rect">
+                            <a:avLst/>
+                          </a:prstGeom>
+                        </pic:spPr>
+                      </pic:pic>
+                    </a:graphicData>
+                  </a:graphic>
+                </wp:inline>
+              </w:drawing>
+            </w:r>
+          </w:p>
+        </w:tc>
+      </w:tr>
+      <w:tr>
+        <w:tc>
+          <w:tcPr>
+            <w:tcW w:w="4788" w:type="dxa"/>
+          </w:tcPr>
+          <w:p>
+            <w:r>
+              <w:rPr>
+                <w:noProof/>
+              </w:rPr>
+              <w:lastRenderedPageBreak/>
+              <w:drawing>
+                <wp:inline distT="0" distB="0" distL="0" distR="0" wp14:anchorId="66B2A08F" wp14:editId="115346DD">
+                  <wp:extent cx="3043299" cy="2276947"/>
+                  <wp:effectExtent l="0" t="0" r="5080" b="9525"/>
+                  <wp:docPr id="27" name="Picture 27"/>
+                  <wp:cNvGraphicFramePr>
+                    <a:graphicFrameLocks xmlns:a="http://schemas.openxmlformats.org/drawingml/2006/main" noChangeAspect="1"/>
+                  </wp:cNvGraphicFramePr>
+                  <a:graphic xmlns:a="http://schemas.openxmlformats.org/drawingml/2006/main">
+                    <a:graphicData uri="http://schemas.openxmlformats.org/drawingml/2006/picture">
+                      <pic:pic xmlns:pic="http://schemas.openxmlformats.org/drawingml/2006/picture">
+                        <pic:nvPicPr>
+                          <pic:cNvPr id="0" name="ee_mr3.png"/>
+                          <pic:cNvPicPr/>
+                        </pic:nvPicPr>
+                        <pic:blipFill>
+                          <a:blip r:embed="rId33">
+                            <a:extLst>
+                              <a:ext uri="{28A0092B-C50C-407E-A947-70E740481C1C}">
+                                <a14:useLocalDpi xmlns:a14="http://schemas.microsoft.com/office/drawing/2010/main" val="0"/>
+                              </a:ext>
+                            </a:extLst>
+                          </a:blip>
+                          <a:stretch>
+                            <a:fillRect/>
+                          </a:stretch>
+                        </pic:blipFill>
+                        <pic:spPr>
+                          <a:xfrm>
+                            <a:off x="0" y="0"/>
+                            <a:ext cx="3045026" cy="2278239"/>
+                          </a:xfrm>
+                          <a:prstGeom prst="rect">
+                            <a:avLst/>
+                          </a:prstGeom>
+                        </pic:spPr>
+                      </pic:pic>
+                    </a:graphicData>
+                  </a:graphic>
+                </wp:inline>
+              </w:drawing>
+            </w:r>
+          </w:p>
+        </w:tc>
+        <w:tc>
+          <w:tcPr>
+            <w:tcW w:w="4788" w:type="dxa"/>
+          </w:tcPr>
+          <w:p>
+            <w:r>
+              <w:rPr>
+                <w:noProof/>
+              </w:rPr>
+              <w:drawing>
+                <wp:inline distT="0" distB="0" distL="0" distR="0" wp14:anchorId="57E41C26" wp14:editId="0EADA36D">
+                  <wp:extent cx="3252457" cy="2433436"/>
+                  <wp:effectExtent l="0" t="0" r="0" b="5080"/>
+                  <wp:docPr id="28" name="Picture 28"/>
+                  <wp:cNvGraphicFramePr>
+                    <a:graphicFrameLocks xmlns:a="http://schemas.openxmlformats.org/drawingml/2006/main" noChangeAspect="1"/>
+                  </wp:cNvGraphicFramePr>
+                  <a:graphic xmlns:a="http://schemas.openxmlformats.org/drawingml/2006/main">
+                    <a:graphicData uri="http://schemas.openxmlformats.org/drawingml/2006/picture">
+                      <pic:pic xmlns:pic="http://schemas.openxmlformats.org/drawingml/2006/picture">
+                        <pic:nvPicPr>
+                          <pic:cNvPr id="0" name="ee_mr4.png"/>
+                          <pic:cNvPicPr/>
+                        </pic:nvPicPr>
+                        <pic:blipFill>
+                          <a:blip r:embed="rId34">
+                            <a:extLst>
+                              <a:ext uri="{28A0092B-C50C-407E-A947-70E740481C1C}">
+                                <a14:useLocalDpi xmlns:a14="http://schemas.microsoft.com/office/drawing/2010/main" val="0"/>
+                              </a:ext>
+                            </a:extLst>
+                          </a:blip>
+                          <a:stretch>
+                            <a:fillRect/>
+                          </a:stretch>
+                        </pic:blipFill>
+                        <pic:spPr>
+                          <a:xfrm>
+                            <a:off x="0" y="0"/>
+                            <a:ext cx="3252457" cy="2433436"/>
+                          </a:xfrm>
+                          <a:prstGeom prst="rect">
+                            <a:avLst/>
+                          </a:prstGeom>
+                        </pic:spPr>
+                      </pic:pic>
+                    </a:graphicData>
+                  </a:graphic>
+                </wp:inline>
+              </w:drawing>
+            </w:r>
+          </w:p>
+        </w:tc>
+      </w:tr>
+    </w:tbl>
+    <w:p/>
     <w:p/>
     <w:p/>
     <w:sectPr>
@@ -13273,7 +14232,7 @@
 </file>
 
 <file path=customXml/itemProps1.xml><?xml version="1.0" encoding="utf-8"?>
-<ds:datastoreItem xmlns:ds="http://schemas.openxmlformats.org/officeDocument/2006/customXml" ds:itemID="{EAC00640-431A-7449-8B62-38F0479918E4}">
+<ds:datastoreItem xmlns:ds="http://schemas.openxmlformats.org/officeDocument/2006/customXml" ds:itemID="{5FBAD1C8-A855-DA40-9479-9FC428534E9A}">
   <ds:schemaRefs>
     <ds:schemaRef ds:uri="http://schemas.openxmlformats.org/officeDocument/2006/bibliography"/>
   </ds:schemaRefs>

</xml_diff>